<commit_message>
Some small changes in output messages, accepts lowercase
</commit_message>
<xml_diff>
--- a/CZ4031_p1/Group 20 - CECZ4031 Project 1 Submission.docx
+++ b/CZ4031_p1/Group 20 - CECZ4031 Project 1 Submission.docx
@@ -26,7 +26,7 @@
                     <pic:cNvPicPr/>
                   </pic:nvPicPr>
                   <pic:blipFill>
-                    <a:blip r:embed="rId4"/>
+                    <a:blip r:embed="rId5"/>
                     <a:stretch>
                       <a:fillRect/>
                     </a:stretch>
@@ -81,47 +81,20 @@
         <w:ind w:left="0" w:firstLine="0"/>
         <w:jc w:val="center"/>
         <w:rPr>
-          <w:sz w:val="24"/>
-          <w:szCs w:val="22"/>
-        </w:rPr>
-      </w:pPr>
-      <w:r>
-        <w:rPr>
           <w:b/>
-          <w:sz w:val="32"/>
-          <w:szCs w:val="22"/>
-        </w:rPr>
-        <w:t>Nanyang Technological University</w:t>
-      </w:r>
-    </w:p>
-    <w:p>
-      <w:pPr>
-        <w:spacing w:after="12" w:line="259" w:lineRule="auto"/>
-        <w:ind w:left="0" w:firstLine="0"/>
-        <w:jc w:val="center"/>
-        <w:rPr>
-          <w:sz w:val="24"/>
-          <w:szCs w:val="22"/>
-        </w:rPr>
-      </w:pPr>
-    </w:p>
-    <w:p>
-      <w:pPr>
-        <w:spacing w:after="27" w:line="259" w:lineRule="auto"/>
-        <w:ind w:left="0" w:firstLine="0"/>
-        <w:jc w:val="center"/>
-        <w:rPr>
-          <w:sz w:val="24"/>
-          <w:szCs w:val="22"/>
+          <w:bCs/>
+          <w:sz w:val="30"/>
+          <w:szCs w:val="30"/>
         </w:rPr>
       </w:pPr>
       <w:r>
         <w:rPr>
           <w:b/>
-          <w:sz w:val="32"/>
-          <w:szCs w:val="22"/>
-        </w:rPr>
-        <w:t>CZ4031 Database System Principles</w:t>
+          <w:bCs/>
+          <w:sz w:val="30"/>
+          <w:szCs w:val="30"/>
+        </w:rPr>
+        <w:t>CZ4031: DATABASE SYSTEM PRINCIPLES</w:t>
       </w:r>
     </w:p>
     <w:p>
@@ -306,7 +279,23 @@
           <w:sz w:val="32"/>
           <w:szCs w:val="22"/>
         </w:rPr>
-        <w:t>Bhadra Soham (U1822379K)</w:t>
+        <w:t xml:space="preserve">Soham </w:t>
+      </w:r>
+      <w:r>
+        <w:rPr>
+          <w:bCs/>
+          <w:sz w:val="32"/>
+          <w:szCs w:val="22"/>
+        </w:rPr>
+        <w:t xml:space="preserve">Bhadra </w:t>
+      </w:r>
+      <w:r>
+        <w:rPr>
+          <w:bCs/>
+          <w:sz w:val="32"/>
+          <w:szCs w:val="22"/>
+        </w:rPr>
+        <w:t>(U1822379K)</w:t>
       </w:r>
     </w:p>
     <w:p>
@@ -370,21 +359,28 @@
             </w:rPr>
           </w:pPr>
           <w:r>
+            <w:rPr>
+              <w:rFonts w:ascii="Arial" w:hAnsi="Arial" w:cs="Arial"/>
+            </w:rPr>
             <w:fldChar w:fldCharType="begin"/>
           </w:r>
           <w:r>
+            <w:rPr>
+              <w:rFonts w:ascii="Arial" w:hAnsi="Arial" w:cs="Arial"/>
+            </w:rPr>
             <w:instrText xml:space="preserve"> TOC \o "1-3" \h \z \u </w:instrText>
           </w:r>
           <w:r>
+            <w:rPr>
+              <w:rFonts w:ascii="Arial" w:hAnsi="Arial" w:cs="Arial"/>
+            </w:rPr>
             <w:fldChar w:fldCharType="separate"/>
           </w:r>
-          <w:hyperlink w:anchor="_Toc83912683" w:history="1">
+          <w:hyperlink w:anchor="_Toc83923818" w:history="1">
             <w:r>
               <w:rPr>
                 <w:rStyle w:val="Hyperlink"/>
                 <w:rFonts w:ascii="Arial" w:hAnsi="Arial" w:cs="Arial"/>
-                <w:b/>
-                <w:bCs/>
                 <w:noProof/>
               </w:rPr>
               <w:t>INTRODUCTION</w:t>
@@ -411,7 +407,7 @@
                 <w:noProof/>
                 <w:webHidden/>
               </w:rPr>
-              <w:instrText xml:space="preserve"> PAGEREF _Toc83912683 \h </w:instrText>
+              <w:instrText xml:space="preserve"> PAGEREF _Toc83923818 \h </w:instrText>
             </w:r>
             <w:r>
               <w:rPr>
@@ -459,7 +455,7 @@
               <w:lang w:val="en-SG" w:eastAsia="en-SG" w:bidi="hi-IN"/>
             </w:rPr>
           </w:pPr>
-          <w:hyperlink w:anchor="_Toc83912684" w:history="1">
+          <w:hyperlink w:anchor="_Toc83923819" w:history="1">
             <w:r>
               <w:rPr>
                 <w:rStyle w:val="Hyperlink"/>
@@ -490,7 +486,7 @@
                 <w:noProof/>
                 <w:webHidden/>
               </w:rPr>
-              <w:instrText xml:space="preserve"> PAGEREF _Toc83912684 \h </w:instrText>
+              <w:instrText xml:space="preserve"> PAGEREF _Toc83923819 \h </w:instrText>
             </w:r>
             <w:r>
               <w:rPr>
@@ -538,7 +534,7 @@
               <w:lang w:val="en-SG" w:eastAsia="en-SG" w:bidi="hi-IN"/>
             </w:rPr>
           </w:pPr>
-          <w:hyperlink w:anchor="_Toc83912685" w:history="1">
+          <w:hyperlink w:anchor="_Toc83923820" w:history="1">
             <w:r>
               <w:rPr>
                 <w:rStyle w:val="Hyperlink"/>
@@ -569,7 +565,7 @@
                 <w:noProof/>
                 <w:webHidden/>
               </w:rPr>
-              <w:instrText xml:space="preserve"> PAGEREF _Toc83912685 \h </w:instrText>
+              <w:instrText xml:space="preserve"> PAGEREF _Toc83923820 \h </w:instrText>
             </w:r>
             <w:r>
               <w:rPr>
@@ -593,6 +589,474 @@
                 <w:webHidden/>
               </w:rPr>
               <w:t>3</w:t>
+            </w:r>
+            <w:r>
+              <w:rPr>
+                <w:rFonts w:ascii="Arial" w:hAnsi="Arial" w:cs="Arial"/>
+                <w:noProof/>
+                <w:webHidden/>
+              </w:rPr>
+              <w:fldChar w:fldCharType="end"/>
+            </w:r>
+          </w:hyperlink>
+        </w:p>
+        <w:p>
+          <w:pPr>
+            <w:pStyle w:val="TOC3"/>
+            <w:tabs>
+              <w:tab w:val="right" w:leader="dot" w:pos="9016"/>
+            </w:tabs>
+            <w:rPr>
+              <w:rFonts w:cs="Arial"/>
+              <w:noProof/>
+            </w:rPr>
+          </w:pPr>
+          <w:hyperlink w:anchor="_Toc83923821" w:history="1">
+            <w:r>
+              <w:rPr>
+                <w:rStyle w:val="Hyperlink"/>
+                <w:rFonts w:cs="Arial"/>
+                <w:noProof/>
+              </w:rPr>
+              <w:t>Dataset attributes</w:t>
+            </w:r>
+            <w:r>
+              <w:rPr>
+                <w:rFonts w:cs="Arial"/>
+                <w:noProof/>
+                <w:webHidden/>
+              </w:rPr>
+              <w:tab/>
+            </w:r>
+            <w:r>
+              <w:rPr>
+                <w:rFonts w:cs="Arial"/>
+                <w:noProof/>
+                <w:webHidden/>
+              </w:rPr>
+              <w:fldChar w:fldCharType="begin"/>
+            </w:r>
+            <w:r>
+              <w:rPr>
+                <w:rFonts w:cs="Arial"/>
+                <w:noProof/>
+                <w:webHidden/>
+              </w:rPr>
+              <w:instrText xml:space="preserve"> PAGEREF _Toc83923821 \h </w:instrText>
+            </w:r>
+            <w:r>
+              <w:rPr>
+                <w:rFonts w:cs="Arial"/>
+                <w:noProof/>
+                <w:webHidden/>
+              </w:rPr>
+            </w:r>
+            <w:r>
+              <w:rPr>
+                <w:rFonts w:cs="Arial"/>
+                <w:noProof/>
+                <w:webHidden/>
+              </w:rPr>
+              <w:fldChar w:fldCharType="separate"/>
+            </w:r>
+            <w:r>
+              <w:rPr>
+                <w:rFonts w:cs="Arial"/>
+                <w:noProof/>
+                <w:webHidden/>
+              </w:rPr>
+              <w:t>3</w:t>
+            </w:r>
+            <w:r>
+              <w:rPr>
+                <w:rFonts w:cs="Arial"/>
+                <w:noProof/>
+                <w:webHidden/>
+              </w:rPr>
+              <w:fldChar w:fldCharType="end"/>
+            </w:r>
+          </w:hyperlink>
+        </w:p>
+        <w:p>
+          <w:pPr>
+            <w:pStyle w:val="TOC1"/>
+            <w:tabs>
+              <w:tab w:val="right" w:leader="dot" w:pos="9016"/>
+            </w:tabs>
+            <w:rPr>
+              <w:rFonts w:ascii="Arial" w:hAnsi="Arial" w:cs="Arial"/>
+              <w:noProof/>
+              <w:szCs w:val="20"/>
+              <w:lang w:val="en-SG" w:eastAsia="en-SG" w:bidi="hi-IN"/>
+            </w:rPr>
+          </w:pPr>
+          <w:hyperlink w:anchor="_Toc83923822" w:history="1">
+            <w:r>
+              <w:rPr>
+                <w:rStyle w:val="Hyperlink"/>
+                <w:rFonts w:ascii="Arial" w:hAnsi="Arial" w:cs="Arial"/>
+                <w:noProof/>
+              </w:rPr>
+              <w:t>STORAGE COMPONENT</w:t>
+            </w:r>
+            <w:r>
+              <w:rPr>
+                <w:rFonts w:ascii="Arial" w:hAnsi="Arial" w:cs="Arial"/>
+                <w:noProof/>
+                <w:webHidden/>
+              </w:rPr>
+              <w:tab/>
+            </w:r>
+            <w:r>
+              <w:rPr>
+                <w:rFonts w:ascii="Arial" w:hAnsi="Arial" w:cs="Arial"/>
+                <w:noProof/>
+                <w:webHidden/>
+              </w:rPr>
+              <w:fldChar w:fldCharType="begin"/>
+            </w:r>
+            <w:r>
+              <w:rPr>
+                <w:rFonts w:ascii="Arial" w:hAnsi="Arial" w:cs="Arial"/>
+                <w:noProof/>
+                <w:webHidden/>
+              </w:rPr>
+              <w:instrText xml:space="preserve"> PAGEREF _Toc83923822 \h </w:instrText>
+            </w:r>
+            <w:r>
+              <w:rPr>
+                <w:rFonts w:ascii="Arial" w:hAnsi="Arial" w:cs="Arial"/>
+                <w:noProof/>
+                <w:webHidden/>
+              </w:rPr>
+            </w:r>
+            <w:r>
+              <w:rPr>
+                <w:rFonts w:ascii="Arial" w:hAnsi="Arial" w:cs="Arial"/>
+                <w:noProof/>
+                <w:webHidden/>
+              </w:rPr>
+              <w:fldChar w:fldCharType="separate"/>
+            </w:r>
+            <w:r>
+              <w:rPr>
+                <w:rFonts w:ascii="Arial" w:hAnsi="Arial" w:cs="Arial"/>
+                <w:noProof/>
+                <w:webHidden/>
+              </w:rPr>
+              <w:t>4</w:t>
+            </w:r>
+            <w:r>
+              <w:rPr>
+                <w:rFonts w:ascii="Arial" w:hAnsi="Arial" w:cs="Arial"/>
+                <w:noProof/>
+                <w:webHidden/>
+              </w:rPr>
+              <w:fldChar w:fldCharType="end"/>
+            </w:r>
+          </w:hyperlink>
+        </w:p>
+        <w:p>
+          <w:pPr>
+            <w:pStyle w:val="TOC3"/>
+            <w:tabs>
+              <w:tab w:val="right" w:leader="dot" w:pos="9016"/>
+            </w:tabs>
+            <w:rPr>
+              <w:rFonts w:cs="Arial"/>
+              <w:noProof/>
+            </w:rPr>
+          </w:pPr>
+          <w:hyperlink w:anchor="_Toc83923823" w:history="1">
+            <w:r>
+              <w:rPr>
+                <w:rStyle w:val="Hyperlink"/>
+                <w:rFonts w:cs="Arial"/>
+                <w:noProof/>
+              </w:rPr>
+              <w:t>Record</w:t>
+            </w:r>
+            <w:r>
+              <w:rPr>
+                <w:rFonts w:cs="Arial"/>
+                <w:noProof/>
+                <w:webHidden/>
+              </w:rPr>
+              <w:tab/>
+            </w:r>
+            <w:r>
+              <w:rPr>
+                <w:rFonts w:cs="Arial"/>
+                <w:noProof/>
+                <w:webHidden/>
+              </w:rPr>
+              <w:fldChar w:fldCharType="begin"/>
+            </w:r>
+            <w:r>
+              <w:rPr>
+                <w:rFonts w:cs="Arial"/>
+                <w:noProof/>
+                <w:webHidden/>
+              </w:rPr>
+              <w:instrText xml:space="preserve"> PAGEREF _Toc83923823 \h </w:instrText>
+            </w:r>
+            <w:r>
+              <w:rPr>
+                <w:rFonts w:cs="Arial"/>
+                <w:noProof/>
+                <w:webHidden/>
+              </w:rPr>
+            </w:r>
+            <w:r>
+              <w:rPr>
+                <w:rFonts w:cs="Arial"/>
+                <w:noProof/>
+                <w:webHidden/>
+              </w:rPr>
+              <w:fldChar w:fldCharType="separate"/>
+            </w:r>
+            <w:r>
+              <w:rPr>
+                <w:rFonts w:cs="Arial"/>
+                <w:noProof/>
+                <w:webHidden/>
+              </w:rPr>
+              <w:t>4</w:t>
+            </w:r>
+            <w:r>
+              <w:rPr>
+                <w:rFonts w:cs="Arial"/>
+                <w:noProof/>
+                <w:webHidden/>
+              </w:rPr>
+              <w:fldChar w:fldCharType="end"/>
+            </w:r>
+          </w:hyperlink>
+        </w:p>
+        <w:p>
+          <w:pPr>
+            <w:pStyle w:val="TOC3"/>
+            <w:tabs>
+              <w:tab w:val="right" w:leader="dot" w:pos="9016"/>
+            </w:tabs>
+            <w:rPr>
+              <w:rFonts w:cs="Arial"/>
+              <w:noProof/>
+            </w:rPr>
+          </w:pPr>
+          <w:hyperlink w:anchor="_Toc83923824" w:history="1">
+            <w:r>
+              <w:rPr>
+                <w:rStyle w:val="Hyperlink"/>
+                <w:rFonts w:cs="Arial"/>
+                <w:noProof/>
+              </w:rPr>
+              <w:t>Disk Block</w:t>
+            </w:r>
+            <w:r>
+              <w:rPr>
+                <w:rFonts w:cs="Arial"/>
+                <w:noProof/>
+                <w:webHidden/>
+              </w:rPr>
+              <w:tab/>
+            </w:r>
+            <w:r>
+              <w:rPr>
+                <w:rFonts w:cs="Arial"/>
+                <w:noProof/>
+                <w:webHidden/>
+              </w:rPr>
+              <w:fldChar w:fldCharType="begin"/>
+            </w:r>
+            <w:r>
+              <w:rPr>
+                <w:rFonts w:cs="Arial"/>
+                <w:noProof/>
+                <w:webHidden/>
+              </w:rPr>
+              <w:instrText xml:space="preserve"> PAGEREF _Toc83923824 \h </w:instrText>
+            </w:r>
+            <w:r>
+              <w:rPr>
+                <w:rFonts w:cs="Arial"/>
+                <w:noProof/>
+                <w:webHidden/>
+              </w:rPr>
+            </w:r>
+            <w:r>
+              <w:rPr>
+                <w:rFonts w:cs="Arial"/>
+                <w:noProof/>
+                <w:webHidden/>
+              </w:rPr>
+              <w:fldChar w:fldCharType="separate"/>
+            </w:r>
+            <w:r>
+              <w:rPr>
+                <w:rFonts w:cs="Arial"/>
+                <w:noProof/>
+                <w:webHidden/>
+              </w:rPr>
+              <w:t>4</w:t>
+            </w:r>
+            <w:r>
+              <w:rPr>
+                <w:rFonts w:cs="Arial"/>
+                <w:noProof/>
+                <w:webHidden/>
+              </w:rPr>
+              <w:fldChar w:fldCharType="end"/>
+            </w:r>
+          </w:hyperlink>
+        </w:p>
+        <w:p>
+          <w:pPr>
+            <w:pStyle w:val="TOC1"/>
+            <w:tabs>
+              <w:tab w:val="right" w:leader="dot" w:pos="9016"/>
+            </w:tabs>
+            <w:rPr>
+              <w:rFonts w:ascii="Arial" w:hAnsi="Arial" w:cs="Arial"/>
+              <w:noProof/>
+              <w:szCs w:val="20"/>
+              <w:lang w:val="en-SG" w:eastAsia="en-SG" w:bidi="hi-IN"/>
+            </w:rPr>
+          </w:pPr>
+          <w:hyperlink w:anchor="_Toc83923825" w:history="1">
+            <w:r>
+              <w:rPr>
+                <w:rStyle w:val="Hyperlink"/>
+                <w:rFonts w:ascii="Arial" w:hAnsi="Arial" w:cs="Arial"/>
+                <w:noProof/>
+              </w:rPr>
+              <w:t>EXPERIMENTS</w:t>
+            </w:r>
+            <w:r>
+              <w:rPr>
+                <w:rFonts w:ascii="Arial" w:hAnsi="Arial" w:cs="Arial"/>
+                <w:noProof/>
+                <w:webHidden/>
+              </w:rPr>
+              <w:tab/>
+            </w:r>
+            <w:r>
+              <w:rPr>
+                <w:rFonts w:ascii="Arial" w:hAnsi="Arial" w:cs="Arial"/>
+                <w:noProof/>
+                <w:webHidden/>
+              </w:rPr>
+              <w:fldChar w:fldCharType="begin"/>
+            </w:r>
+            <w:r>
+              <w:rPr>
+                <w:rFonts w:ascii="Arial" w:hAnsi="Arial" w:cs="Arial"/>
+                <w:noProof/>
+                <w:webHidden/>
+              </w:rPr>
+              <w:instrText xml:space="preserve"> PAGEREF _Toc83923825 \h </w:instrText>
+            </w:r>
+            <w:r>
+              <w:rPr>
+                <w:rFonts w:ascii="Arial" w:hAnsi="Arial" w:cs="Arial"/>
+                <w:noProof/>
+                <w:webHidden/>
+              </w:rPr>
+            </w:r>
+            <w:r>
+              <w:rPr>
+                <w:rFonts w:ascii="Arial" w:hAnsi="Arial" w:cs="Arial"/>
+                <w:noProof/>
+                <w:webHidden/>
+              </w:rPr>
+              <w:fldChar w:fldCharType="separate"/>
+            </w:r>
+            <w:r>
+              <w:rPr>
+                <w:rFonts w:ascii="Arial" w:hAnsi="Arial" w:cs="Arial"/>
+                <w:noProof/>
+                <w:webHidden/>
+              </w:rPr>
+              <w:t>5</w:t>
+            </w:r>
+            <w:r>
+              <w:rPr>
+                <w:rFonts w:ascii="Arial" w:hAnsi="Arial" w:cs="Arial"/>
+                <w:noProof/>
+                <w:webHidden/>
+              </w:rPr>
+              <w:fldChar w:fldCharType="end"/>
+            </w:r>
+          </w:hyperlink>
+        </w:p>
+        <w:p>
+          <w:pPr>
+            <w:pStyle w:val="TOC2"/>
+            <w:tabs>
+              <w:tab w:val="right" w:leader="dot" w:pos="9016"/>
+            </w:tabs>
+            <w:rPr>
+              <w:rFonts w:ascii="Arial" w:hAnsi="Arial" w:cs="Arial"/>
+              <w:noProof/>
+              <w:szCs w:val="20"/>
+              <w:lang w:val="en-SG" w:eastAsia="en-SG" w:bidi="hi-IN"/>
+            </w:rPr>
+          </w:pPr>
+          <w:hyperlink w:anchor="_Toc83923826" w:history="1">
+            <w:r>
+              <w:rPr>
+                <w:rStyle w:val="Hyperlink"/>
+                <w:rFonts w:ascii="Arial" w:hAnsi="Arial" w:cs="Arial"/>
+                <w:noProof/>
+              </w:rPr>
+              <w:t>Experiment 1</w:t>
+            </w:r>
+            <w:r>
+              <w:rPr>
+                <w:rFonts w:ascii="Arial" w:hAnsi="Arial" w:cs="Arial"/>
+                <w:noProof/>
+                <w:webHidden/>
+              </w:rPr>
+              <w:tab/>
+            </w:r>
+            <w:r>
+              <w:rPr>
+                <w:rFonts w:ascii="Arial" w:hAnsi="Arial" w:cs="Arial"/>
+                <w:noProof/>
+                <w:webHidden/>
+              </w:rPr>
+              <w:fldChar w:fldCharType="begin"/>
+            </w:r>
+            <w:r>
+              <w:rPr>
+                <w:rFonts w:ascii="Arial" w:hAnsi="Arial" w:cs="Arial"/>
+                <w:noProof/>
+                <w:webHidden/>
+              </w:rPr>
+              <w:instrText xml:space="preserve"> PAGEREF _Toc83923826 \h </w:instrText>
+            </w:r>
+            <w:r>
+              <w:rPr>
+                <w:rFonts w:ascii="Arial" w:hAnsi="Arial" w:cs="Arial"/>
+                <w:noProof/>
+                <w:webHidden/>
+              </w:rPr>
+            </w:r>
+            <w:r>
+              <w:rPr>
+                <w:rFonts w:ascii="Arial" w:hAnsi="Arial" w:cs="Arial"/>
+                <w:noProof/>
+                <w:webHidden/>
+              </w:rPr>
+              <w:fldChar w:fldCharType="separate"/>
+            </w:r>
+            <w:r>
+              <w:rPr>
+                <w:rFonts w:ascii="Arial" w:hAnsi="Arial" w:cs="Arial"/>
+                <w:noProof/>
+                <w:webHidden/>
+              </w:rPr>
+              <w:t>5</w:t>
             </w:r>
             <w:r>
               <w:rPr>
@@ -665,9 +1129,8 @@
     <w:p>
       <w:pPr>
         <w:pStyle w:val="Heading1"/>
-        <w:ind w:left="0" w:firstLine="0"/>
-      </w:pPr>
-      <w:bookmarkStart w:id="0" w:name="_Toc83912683"/>
+      </w:pPr>
+      <w:bookmarkStart w:id="0" w:name="_Toc83923818"/>
       <w:r>
         <w:lastRenderedPageBreak/>
         <w:t>INTRODUCTION</w:t>
@@ -677,9 +1140,8 @@
     <w:p>
       <w:pPr>
         <w:pStyle w:val="Heading2"/>
-        <w:ind w:left="0" w:firstLine="0"/>
-      </w:pPr>
-      <w:bookmarkStart w:id="1" w:name="_Toc83912684"/>
+      </w:pPr>
+      <w:bookmarkStart w:id="1" w:name="_Toc83923819"/>
       <w:r>
         <w:t>Description</w:t>
       </w:r>
@@ -708,9 +1170,8 @@
     <w:p>
       <w:pPr>
         <w:pStyle w:val="Heading2"/>
-        <w:ind w:left="0" w:firstLine="0"/>
-      </w:pPr>
-      <w:bookmarkStart w:id="2" w:name="_Toc83912685"/>
+      </w:pPr>
+      <w:bookmarkStart w:id="2" w:name="_Toc83923820"/>
       <w:r>
         <w:t>Implementation overview</w:t>
       </w:r>
@@ -718,14 +1179,854 @@
     </w:p>
     <w:p>
       <w:pPr>
-        <w:ind w:left="0" w:firstLine="0"/>
-      </w:pPr>
-    </w:p>
-    <w:p>
-      <w:pPr>
-        <w:ind w:left="0" w:firstLine="0"/>
-      </w:pPr>
-    </w:p>
+        <w:spacing w:before="240"/>
+      </w:pPr>
+      <w:r>
+        <w:t>struct Record, struct Disk_Block, class Node, class Bucket</w:t>
+      </w:r>
+    </w:p>
+    <w:p>
+      <w:pPr>
+        <w:spacing w:before="240"/>
+      </w:pPr>
+      <w:r>
+        <w:t>getTotalRecordCount</w:t>
+      </w:r>
+      <w:r>
+        <w:t xml:space="preserve">, </w:t>
+      </w:r>
+      <w:r>
+        <w:t>retrieveData</w:t>
+      </w:r>
+      <w:r>
+        <w:t xml:space="preserve">, </w:t>
+      </w:r>
+    </w:p>
+    <w:p>
+      <w:pPr>
+        <w:ind w:left="0"/>
+      </w:pPr>
+    </w:p>
+    <w:p>
+      <w:pPr>
+        <w:pStyle w:val="Heading3"/>
+      </w:pPr>
+      <w:bookmarkStart w:id="3" w:name="_Toc83923821"/>
+      <w:r>
+        <w:t>Dataset attributes</w:t>
+      </w:r>
+      <w:bookmarkEnd w:id="3"/>
+    </w:p>
+    <w:p>
+      <w:pPr>
+        <w:ind w:left="0"/>
+        <w:rPr>
+          <w:b/>
+          <w:bCs/>
+        </w:rPr>
+      </w:pPr>
+      <w:r>
+        <w:t>The dataset (data.tsv) used for this project contains IMDb IDs, ratings and votes for movies. The following are the attributes in the dataset:</w:t>
+      </w:r>
+    </w:p>
+    <w:p>
+      <w:pPr>
+        <w:pStyle w:val="NormalWeb"/>
+        <w:numPr>
+          <w:ilvl w:val="0"/>
+          <w:numId w:val="1"/>
+        </w:numPr>
+        <w:spacing w:before="0" w:beforeAutospacing="0" w:after="0" w:afterAutospacing="0"/>
+        <w:jc w:val="both"/>
+        <w:textAlignment w:val="baseline"/>
+        <w:rPr>
+          <w:rFonts w:ascii="Arial" w:hAnsi="Arial" w:cs="Arial"/>
+          <w:color w:val="000000"/>
+          <w:sz w:val="22"/>
+          <w:szCs w:val="22"/>
+        </w:rPr>
+      </w:pPr>
+      <w:r>
+        <w:rPr>
+          <w:rFonts w:ascii="Arial" w:hAnsi="Arial" w:cs="Arial"/>
+          <w:color w:val="000000"/>
+          <w:sz w:val="22"/>
+          <w:szCs w:val="22"/>
+        </w:rPr>
+        <w:t>tconst: alphanumeric unique identifier of the title</w:t>
+      </w:r>
+    </w:p>
+    <w:p>
+      <w:pPr>
+        <w:pStyle w:val="NormalWeb"/>
+        <w:numPr>
+          <w:ilvl w:val="0"/>
+          <w:numId w:val="1"/>
+        </w:numPr>
+        <w:spacing w:before="0" w:beforeAutospacing="0" w:after="0" w:afterAutospacing="0"/>
+        <w:jc w:val="both"/>
+        <w:textAlignment w:val="baseline"/>
+        <w:rPr>
+          <w:rFonts w:ascii="Arial" w:hAnsi="Arial" w:cs="Arial"/>
+          <w:color w:val="000000"/>
+          <w:sz w:val="22"/>
+          <w:szCs w:val="22"/>
+        </w:rPr>
+      </w:pPr>
+      <w:r>
+        <w:rPr>
+          <w:rFonts w:ascii="Arial" w:hAnsi="Arial" w:cs="Arial"/>
+          <w:color w:val="000000"/>
+          <w:sz w:val="22"/>
+          <w:szCs w:val="22"/>
+        </w:rPr>
+        <w:t>averageRating : weighted average of all the individual user ratings</w:t>
+      </w:r>
+    </w:p>
+    <w:p>
+      <w:pPr>
+        <w:pStyle w:val="NormalWeb"/>
+        <w:numPr>
+          <w:ilvl w:val="0"/>
+          <w:numId w:val="1"/>
+        </w:numPr>
+        <w:spacing w:before="0" w:beforeAutospacing="0" w:after="0" w:afterAutospacing="0"/>
+        <w:jc w:val="both"/>
+        <w:textAlignment w:val="baseline"/>
+        <w:rPr>
+          <w:rFonts w:ascii="Arial" w:hAnsi="Arial" w:cs="Arial"/>
+          <w:color w:val="000000"/>
+          <w:sz w:val="22"/>
+          <w:szCs w:val="22"/>
+        </w:rPr>
+      </w:pPr>
+      <w:r>
+        <w:rPr>
+          <w:rFonts w:ascii="Arial" w:hAnsi="Arial" w:cs="Arial"/>
+          <w:color w:val="000000"/>
+          <w:sz w:val="22"/>
+          <w:szCs w:val="22"/>
+        </w:rPr>
+        <w:t>numVotes: number of votes the title has received</w:t>
+      </w:r>
+    </w:p>
+    <w:p>
+      <w:pPr>
+        <w:rPr>
+          <w:rFonts w:ascii="Times New Roman" w:hAnsi="Times New Roman" w:cs="Times New Roman"/>
+          <w:color w:val="auto"/>
+          <w:sz w:val="24"/>
+          <w:szCs w:val="24"/>
+        </w:rPr>
+      </w:pPr>
+    </w:p>
+    <w:p>
+      <w:pPr>
+        <w:pStyle w:val="NormalWeb"/>
+        <w:spacing w:before="0" w:beforeAutospacing="0" w:after="0" w:afterAutospacing="0"/>
+        <w:jc w:val="both"/>
+      </w:pPr>
+      <w:r>
+        <w:rPr>
+          <w:rFonts w:ascii="Arial" w:hAnsi="Arial" w:cs="Arial"/>
+          <w:color w:val="000000"/>
+          <w:sz w:val="22"/>
+          <w:szCs w:val="22"/>
+        </w:rPr>
+        <w:t>The following experiments are written in the C++ programming language to design the storage of data and the B+ tree.</w:t>
+      </w:r>
+    </w:p>
+    <w:p/>
+    <w:p>
+      <w:pPr>
+        <w:pStyle w:val="NormalWeb"/>
+        <w:spacing w:before="0" w:beforeAutospacing="0" w:after="0" w:afterAutospacing="0"/>
+      </w:pPr>
+      <w:r>
+        <w:rPr>
+          <w:rFonts w:ascii="Arial" w:hAnsi="Arial" w:cs="Arial"/>
+          <w:color w:val="000000"/>
+          <w:sz w:val="22"/>
+          <w:szCs w:val="22"/>
+        </w:rPr>
+        <w:t>Sample record in data.tsv:</w:t>
+      </w:r>
+    </w:p>
+    <w:p/>
+    <w:tbl>
+      <w:tblPr>
+        <w:tblW w:w="9026" w:type="dxa"/>
+        <w:tblCellMar>
+          <w:top w:w="15" w:type="dxa"/>
+          <w:left w:w="15" w:type="dxa"/>
+          <w:bottom w:w="15" w:type="dxa"/>
+          <w:right w:w="15" w:type="dxa"/>
+        </w:tblCellMar>
+        <w:tblLook w:val="04A0" w:firstRow="1" w:lastRow="0" w:firstColumn="1" w:lastColumn="0" w:noHBand="0" w:noVBand="1"/>
+      </w:tblPr>
+      <w:tblGrid>
+        <w:gridCol w:w="3315"/>
+        <w:gridCol w:w="2421"/>
+        <w:gridCol w:w="3290"/>
+      </w:tblGrid>
+      <w:tr>
+        <w:tc>
+          <w:tcPr>
+            <w:tcW w:w="0" w:type="auto"/>
+            <w:tcBorders>
+              <w:top w:val="single" w:sz="8" w:space="0" w:color="000000"/>
+              <w:left w:val="single" w:sz="8" w:space="0" w:color="000000"/>
+              <w:bottom w:val="single" w:sz="8" w:space="0" w:color="000000"/>
+              <w:right w:val="single" w:sz="8" w:space="0" w:color="000000"/>
+            </w:tcBorders>
+            <w:tcMar>
+              <w:top w:w="100" w:type="dxa"/>
+              <w:left w:w="100" w:type="dxa"/>
+              <w:bottom w:w="100" w:type="dxa"/>
+              <w:right w:w="100" w:type="dxa"/>
+            </w:tcMar>
+            <w:hideMark/>
+          </w:tcPr>
+          <w:p>
+            <w:pPr>
+              <w:pStyle w:val="NormalWeb"/>
+              <w:spacing w:before="0" w:beforeAutospacing="0" w:after="0" w:afterAutospacing="0"/>
+            </w:pPr>
+            <w:r>
+              <w:rPr>
+                <w:rFonts w:ascii="Arial" w:hAnsi="Arial" w:cs="Arial"/>
+                <w:b/>
+                <w:bCs/>
+                <w:color w:val="000000"/>
+                <w:sz w:val="22"/>
+                <w:szCs w:val="22"/>
+              </w:rPr>
+              <w:t>Attribute</w:t>
+            </w:r>
+          </w:p>
+        </w:tc>
+        <w:tc>
+          <w:tcPr>
+            <w:tcW w:w="0" w:type="auto"/>
+            <w:tcBorders>
+              <w:top w:val="single" w:sz="8" w:space="0" w:color="000000"/>
+              <w:left w:val="single" w:sz="8" w:space="0" w:color="000000"/>
+              <w:bottom w:val="single" w:sz="8" w:space="0" w:color="000000"/>
+              <w:right w:val="single" w:sz="8" w:space="0" w:color="000000"/>
+            </w:tcBorders>
+            <w:tcMar>
+              <w:top w:w="100" w:type="dxa"/>
+              <w:left w:w="100" w:type="dxa"/>
+              <w:bottom w:w="100" w:type="dxa"/>
+              <w:right w:w="100" w:type="dxa"/>
+            </w:tcMar>
+            <w:hideMark/>
+          </w:tcPr>
+          <w:p>
+            <w:pPr>
+              <w:pStyle w:val="NormalWeb"/>
+              <w:spacing w:before="0" w:beforeAutospacing="0" w:after="0" w:afterAutospacing="0"/>
+            </w:pPr>
+            <w:r>
+              <w:rPr>
+                <w:rFonts w:ascii="Arial" w:hAnsi="Arial" w:cs="Arial"/>
+                <w:b/>
+                <w:bCs/>
+                <w:color w:val="000000"/>
+                <w:sz w:val="22"/>
+                <w:szCs w:val="22"/>
+              </w:rPr>
+              <w:t>Data type</w:t>
+            </w:r>
+          </w:p>
+        </w:tc>
+        <w:tc>
+          <w:tcPr>
+            <w:tcW w:w="0" w:type="auto"/>
+            <w:tcBorders>
+              <w:top w:val="single" w:sz="8" w:space="0" w:color="000000"/>
+              <w:left w:val="single" w:sz="8" w:space="0" w:color="000000"/>
+              <w:bottom w:val="single" w:sz="8" w:space="0" w:color="000000"/>
+              <w:right w:val="single" w:sz="8" w:space="0" w:color="000000"/>
+            </w:tcBorders>
+            <w:tcMar>
+              <w:top w:w="100" w:type="dxa"/>
+              <w:left w:w="100" w:type="dxa"/>
+              <w:bottom w:w="100" w:type="dxa"/>
+              <w:right w:w="100" w:type="dxa"/>
+            </w:tcMar>
+            <w:hideMark/>
+          </w:tcPr>
+          <w:p>
+            <w:pPr>
+              <w:pStyle w:val="NormalWeb"/>
+              <w:spacing w:before="0" w:beforeAutospacing="0" w:after="0" w:afterAutospacing="0"/>
+            </w:pPr>
+            <w:r>
+              <w:rPr>
+                <w:rFonts w:ascii="Arial" w:hAnsi="Arial" w:cs="Arial"/>
+                <w:b/>
+                <w:bCs/>
+                <w:color w:val="000000"/>
+                <w:sz w:val="22"/>
+                <w:szCs w:val="22"/>
+              </w:rPr>
+              <w:t>Data example</w:t>
+            </w:r>
+          </w:p>
+        </w:tc>
+      </w:tr>
+      <w:tr>
+        <w:trPr>
+          <w:trHeight w:val="478"/>
+        </w:trPr>
+        <w:tc>
+          <w:tcPr>
+            <w:tcW w:w="0" w:type="auto"/>
+            <w:tcBorders>
+              <w:top w:val="single" w:sz="8" w:space="0" w:color="000000"/>
+              <w:left w:val="single" w:sz="8" w:space="0" w:color="000000"/>
+              <w:bottom w:val="single" w:sz="8" w:space="0" w:color="000000"/>
+              <w:right w:val="single" w:sz="8" w:space="0" w:color="000000"/>
+            </w:tcBorders>
+            <w:tcMar>
+              <w:top w:w="100" w:type="dxa"/>
+              <w:left w:w="100" w:type="dxa"/>
+              <w:bottom w:w="100" w:type="dxa"/>
+              <w:right w:w="100" w:type="dxa"/>
+            </w:tcMar>
+            <w:hideMark/>
+          </w:tcPr>
+          <w:p>
+            <w:pPr>
+              <w:pStyle w:val="NormalWeb"/>
+              <w:spacing w:before="0" w:beforeAutospacing="0" w:after="0" w:afterAutospacing="0"/>
+            </w:pPr>
+            <w:r>
+              <w:rPr>
+                <w:rFonts w:ascii="Arial" w:hAnsi="Arial" w:cs="Arial"/>
+                <w:color w:val="000000"/>
+                <w:sz w:val="22"/>
+                <w:szCs w:val="22"/>
+              </w:rPr>
+              <w:t>tconst</w:t>
+            </w:r>
+          </w:p>
+        </w:tc>
+        <w:tc>
+          <w:tcPr>
+            <w:tcW w:w="0" w:type="auto"/>
+            <w:tcBorders>
+              <w:top w:val="single" w:sz="8" w:space="0" w:color="000000"/>
+              <w:left w:val="single" w:sz="8" w:space="0" w:color="000000"/>
+              <w:bottom w:val="single" w:sz="8" w:space="0" w:color="000000"/>
+              <w:right w:val="single" w:sz="8" w:space="0" w:color="000000"/>
+            </w:tcBorders>
+            <w:tcMar>
+              <w:top w:w="100" w:type="dxa"/>
+              <w:left w:w="100" w:type="dxa"/>
+              <w:bottom w:w="100" w:type="dxa"/>
+              <w:right w:w="100" w:type="dxa"/>
+            </w:tcMar>
+            <w:hideMark/>
+          </w:tcPr>
+          <w:p>
+            <w:pPr>
+              <w:pStyle w:val="NormalWeb"/>
+              <w:spacing w:before="0" w:beforeAutospacing="0" w:after="0" w:afterAutospacing="0"/>
+            </w:pPr>
+            <w:r>
+              <w:rPr>
+                <w:rFonts w:ascii="Arial" w:hAnsi="Arial" w:cs="Arial"/>
+                <w:color w:val="000000"/>
+                <w:sz w:val="22"/>
+                <w:szCs w:val="22"/>
+              </w:rPr>
+              <w:t>String</w:t>
+            </w:r>
+          </w:p>
+        </w:tc>
+        <w:tc>
+          <w:tcPr>
+            <w:tcW w:w="0" w:type="auto"/>
+            <w:tcBorders>
+              <w:top w:val="single" w:sz="8" w:space="0" w:color="000000"/>
+              <w:left w:val="single" w:sz="8" w:space="0" w:color="000000"/>
+              <w:bottom w:val="single" w:sz="8" w:space="0" w:color="000000"/>
+              <w:right w:val="single" w:sz="8" w:space="0" w:color="000000"/>
+            </w:tcBorders>
+            <w:tcMar>
+              <w:top w:w="100" w:type="dxa"/>
+              <w:left w:w="100" w:type="dxa"/>
+              <w:bottom w:w="100" w:type="dxa"/>
+              <w:right w:w="100" w:type="dxa"/>
+            </w:tcMar>
+            <w:hideMark/>
+          </w:tcPr>
+          <w:p>
+            <w:pPr>
+              <w:pStyle w:val="NormalWeb"/>
+              <w:spacing w:before="0" w:beforeAutospacing="0" w:after="0" w:afterAutospacing="0"/>
+            </w:pPr>
+            <w:r>
+              <w:rPr>
+                <w:rFonts w:ascii="Arial" w:hAnsi="Arial" w:cs="Arial"/>
+                <w:color w:val="000000"/>
+                <w:sz w:val="22"/>
+                <w:szCs w:val="22"/>
+              </w:rPr>
+              <w:t>tt0000001</w:t>
+            </w:r>
+          </w:p>
+        </w:tc>
+      </w:tr>
+      <w:tr>
+        <w:trPr>
+          <w:trHeight w:val="448"/>
+        </w:trPr>
+        <w:tc>
+          <w:tcPr>
+            <w:tcW w:w="0" w:type="auto"/>
+            <w:tcBorders>
+              <w:top w:val="single" w:sz="8" w:space="0" w:color="000000"/>
+              <w:left w:val="single" w:sz="8" w:space="0" w:color="000000"/>
+              <w:bottom w:val="single" w:sz="8" w:space="0" w:color="000000"/>
+              <w:right w:val="single" w:sz="8" w:space="0" w:color="000000"/>
+            </w:tcBorders>
+            <w:tcMar>
+              <w:top w:w="100" w:type="dxa"/>
+              <w:left w:w="100" w:type="dxa"/>
+              <w:bottom w:w="100" w:type="dxa"/>
+              <w:right w:w="100" w:type="dxa"/>
+            </w:tcMar>
+            <w:hideMark/>
+          </w:tcPr>
+          <w:p>
+            <w:pPr>
+              <w:pStyle w:val="NormalWeb"/>
+              <w:spacing w:before="0" w:beforeAutospacing="0" w:after="0" w:afterAutospacing="0"/>
+            </w:pPr>
+            <w:r>
+              <w:rPr>
+                <w:rFonts w:ascii="Arial" w:hAnsi="Arial" w:cs="Arial"/>
+                <w:color w:val="000000"/>
+                <w:sz w:val="22"/>
+                <w:szCs w:val="22"/>
+              </w:rPr>
+              <w:t>averageRating</w:t>
+            </w:r>
+          </w:p>
+        </w:tc>
+        <w:tc>
+          <w:tcPr>
+            <w:tcW w:w="0" w:type="auto"/>
+            <w:tcBorders>
+              <w:top w:val="single" w:sz="8" w:space="0" w:color="000000"/>
+              <w:left w:val="single" w:sz="8" w:space="0" w:color="000000"/>
+              <w:bottom w:val="single" w:sz="8" w:space="0" w:color="000000"/>
+              <w:right w:val="single" w:sz="8" w:space="0" w:color="000000"/>
+            </w:tcBorders>
+            <w:tcMar>
+              <w:top w:w="100" w:type="dxa"/>
+              <w:left w:w="100" w:type="dxa"/>
+              <w:bottom w:w="100" w:type="dxa"/>
+              <w:right w:w="100" w:type="dxa"/>
+            </w:tcMar>
+            <w:hideMark/>
+          </w:tcPr>
+          <w:p>
+            <w:pPr>
+              <w:pStyle w:val="NormalWeb"/>
+              <w:spacing w:before="0" w:beforeAutospacing="0" w:after="0" w:afterAutospacing="0"/>
+            </w:pPr>
+            <w:r>
+              <w:rPr>
+                <w:rFonts w:ascii="Arial" w:hAnsi="Arial" w:cs="Arial"/>
+                <w:color w:val="000000"/>
+                <w:sz w:val="22"/>
+                <w:szCs w:val="22"/>
+              </w:rPr>
+              <w:t>float</w:t>
+            </w:r>
+          </w:p>
+        </w:tc>
+        <w:tc>
+          <w:tcPr>
+            <w:tcW w:w="0" w:type="auto"/>
+            <w:tcBorders>
+              <w:top w:val="single" w:sz="8" w:space="0" w:color="000000"/>
+              <w:left w:val="single" w:sz="8" w:space="0" w:color="000000"/>
+              <w:bottom w:val="single" w:sz="8" w:space="0" w:color="000000"/>
+              <w:right w:val="single" w:sz="8" w:space="0" w:color="000000"/>
+            </w:tcBorders>
+            <w:tcMar>
+              <w:top w:w="100" w:type="dxa"/>
+              <w:left w:w="100" w:type="dxa"/>
+              <w:bottom w:w="100" w:type="dxa"/>
+              <w:right w:w="100" w:type="dxa"/>
+            </w:tcMar>
+            <w:hideMark/>
+          </w:tcPr>
+          <w:p>
+            <w:pPr>
+              <w:pStyle w:val="NormalWeb"/>
+              <w:spacing w:before="0" w:beforeAutospacing="0" w:after="0" w:afterAutospacing="0"/>
+            </w:pPr>
+            <w:r>
+              <w:rPr>
+                <w:rFonts w:ascii="Arial" w:hAnsi="Arial" w:cs="Arial"/>
+                <w:color w:val="000000"/>
+                <w:sz w:val="22"/>
+                <w:szCs w:val="22"/>
+              </w:rPr>
+              <w:t>5.6</w:t>
+            </w:r>
+          </w:p>
+        </w:tc>
+      </w:tr>
+      <w:tr>
+        <w:tc>
+          <w:tcPr>
+            <w:tcW w:w="0" w:type="auto"/>
+            <w:tcBorders>
+              <w:top w:val="single" w:sz="8" w:space="0" w:color="000000"/>
+              <w:left w:val="single" w:sz="8" w:space="0" w:color="000000"/>
+              <w:bottom w:val="single" w:sz="8" w:space="0" w:color="000000"/>
+              <w:right w:val="single" w:sz="8" w:space="0" w:color="000000"/>
+            </w:tcBorders>
+            <w:tcMar>
+              <w:top w:w="100" w:type="dxa"/>
+              <w:left w:w="100" w:type="dxa"/>
+              <w:bottom w:w="100" w:type="dxa"/>
+              <w:right w:w="100" w:type="dxa"/>
+            </w:tcMar>
+            <w:hideMark/>
+          </w:tcPr>
+          <w:p>
+            <w:pPr>
+              <w:pStyle w:val="NormalWeb"/>
+              <w:spacing w:before="0" w:beforeAutospacing="0" w:after="0" w:afterAutospacing="0"/>
+            </w:pPr>
+            <w:r>
+              <w:rPr>
+                <w:rFonts w:ascii="Arial" w:hAnsi="Arial" w:cs="Arial"/>
+                <w:color w:val="000000"/>
+                <w:sz w:val="22"/>
+                <w:szCs w:val="22"/>
+              </w:rPr>
+              <w:t>numVotes</w:t>
+            </w:r>
+          </w:p>
+        </w:tc>
+        <w:tc>
+          <w:tcPr>
+            <w:tcW w:w="0" w:type="auto"/>
+            <w:tcBorders>
+              <w:top w:val="single" w:sz="8" w:space="0" w:color="000000"/>
+              <w:left w:val="single" w:sz="8" w:space="0" w:color="000000"/>
+              <w:bottom w:val="single" w:sz="8" w:space="0" w:color="000000"/>
+              <w:right w:val="single" w:sz="8" w:space="0" w:color="000000"/>
+            </w:tcBorders>
+            <w:tcMar>
+              <w:top w:w="100" w:type="dxa"/>
+              <w:left w:w="100" w:type="dxa"/>
+              <w:bottom w:w="100" w:type="dxa"/>
+              <w:right w:w="100" w:type="dxa"/>
+            </w:tcMar>
+            <w:hideMark/>
+          </w:tcPr>
+          <w:p>
+            <w:pPr>
+              <w:pStyle w:val="NormalWeb"/>
+              <w:spacing w:before="0" w:beforeAutospacing="0" w:after="0" w:afterAutospacing="0"/>
+            </w:pPr>
+            <w:r>
+              <w:rPr>
+                <w:rFonts w:ascii="Arial" w:hAnsi="Arial" w:cs="Arial"/>
+                <w:color w:val="000000"/>
+                <w:sz w:val="22"/>
+                <w:szCs w:val="22"/>
+              </w:rPr>
+              <w:t>int</w:t>
+            </w:r>
+          </w:p>
+        </w:tc>
+        <w:tc>
+          <w:tcPr>
+            <w:tcW w:w="0" w:type="auto"/>
+            <w:tcBorders>
+              <w:top w:val="single" w:sz="8" w:space="0" w:color="000000"/>
+              <w:left w:val="single" w:sz="8" w:space="0" w:color="000000"/>
+              <w:bottom w:val="single" w:sz="8" w:space="0" w:color="000000"/>
+              <w:right w:val="single" w:sz="8" w:space="0" w:color="000000"/>
+            </w:tcBorders>
+            <w:tcMar>
+              <w:top w:w="100" w:type="dxa"/>
+              <w:left w:w="100" w:type="dxa"/>
+              <w:bottom w:w="100" w:type="dxa"/>
+              <w:right w:w="100" w:type="dxa"/>
+            </w:tcMar>
+            <w:hideMark/>
+          </w:tcPr>
+          <w:p>
+            <w:pPr>
+              <w:pStyle w:val="NormalWeb"/>
+              <w:spacing w:before="0" w:beforeAutospacing="0" w:after="0" w:afterAutospacing="0"/>
+            </w:pPr>
+            <w:r>
+              <w:rPr>
+                <w:rFonts w:ascii="Arial" w:hAnsi="Arial" w:cs="Arial"/>
+                <w:color w:val="000000"/>
+                <w:sz w:val="22"/>
+                <w:szCs w:val="22"/>
+              </w:rPr>
+              <w:t>1645</w:t>
+            </w:r>
+          </w:p>
+        </w:tc>
+      </w:tr>
+    </w:tbl>
+    <w:p/>
+    <w:p>
+      <w:pPr>
+        <w:pStyle w:val="NormalWeb"/>
+        <w:spacing w:before="0" w:beforeAutospacing="0" w:after="0" w:afterAutospacing="0"/>
+      </w:pPr>
+      <w:r>
+        <w:rPr>
+          <w:rFonts w:ascii="Arial" w:hAnsi="Arial" w:cs="Arial"/>
+          <w:color w:val="000000"/>
+          <w:sz w:val="22"/>
+          <w:szCs w:val="22"/>
+        </w:rPr>
+        <w:t>Data types used in this project:</w:t>
+      </w:r>
+    </w:p>
+    <w:p/>
+    <w:tbl>
+      <w:tblPr>
+        <w:tblW w:w="9026" w:type="dxa"/>
+        <w:tblCellMar>
+          <w:top w:w="15" w:type="dxa"/>
+          <w:left w:w="15" w:type="dxa"/>
+          <w:bottom w:w="15" w:type="dxa"/>
+          <w:right w:w="15" w:type="dxa"/>
+        </w:tblCellMar>
+        <w:tblLook w:val="04A0" w:firstRow="1" w:lastRow="0" w:firstColumn="1" w:lastColumn="0" w:noHBand="0" w:noVBand="1"/>
+      </w:tblPr>
+      <w:tblGrid>
+        <w:gridCol w:w="6580"/>
+        <w:gridCol w:w="2446"/>
+      </w:tblGrid>
+      <w:tr>
+        <w:tc>
+          <w:tcPr>
+            <w:tcW w:w="0" w:type="auto"/>
+            <w:tcBorders>
+              <w:top w:val="single" w:sz="8" w:space="0" w:color="000000"/>
+              <w:left w:val="single" w:sz="8" w:space="0" w:color="000000"/>
+              <w:bottom w:val="single" w:sz="8" w:space="0" w:color="000000"/>
+              <w:right w:val="single" w:sz="8" w:space="0" w:color="000000"/>
+            </w:tcBorders>
+            <w:tcMar>
+              <w:top w:w="100" w:type="dxa"/>
+              <w:left w:w="100" w:type="dxa"/>
+              <w:bottom w:w="100" w:type="dxa"/>
+              <w:right w:w="100" w:type="dxa"/>
+            </w:tcMar>
+            <w:hideMark/>
+          </w:tcPr>
+          <w:p>
+            <w:pPr>
+              <w:pStyle w:val="NormalWeb"/>
+              <w:spacing w:before="0" w:beforeAutospacing="0" w:after="0" w:afterAutospacing="0"/>
+            </w:pPr>
+            <w:r>
+              <w:rPr>
+                <w:rFonts w:ascii="Arial" w:hAnsi="Arial" w:cs="Arial"/>
+                <w:b/>
+                <w:bCs/>
+                <w:color w:val="000000"/>
+                <w:sz w:val="22"/>
+                <w:szCs w:val="22"/>
+              </w:rPr>
+              <w:t>Data Type</w:t>
+            </w:r>
+          </w:p>
+        </w:tc>
+        <w:tc>
+          <w:tcPr>
+            <w:tcW w:w="0" w:type="auto"/>
+            <w:tcBorders>
+              <w:top w:val="single" w:sz="8" w:space="0" w:color="000000"/>
+              <w:left w:val="single" w:sz="8" w:space="0" w:color="000000"/>
+              <w:bottom w:val="single" w:sz="8" w:space="0" w:color="000000"/>
+              <w:right w:val="single" w:sz="8" w:space="0" w:color="000000"/>
+            </w:tcBorders>
+            <w:tcMar>
+              <w:top w:w="100" w:type="dxa"/>
+              <w:left w:w="100" w:type="dxa"/>
+              <w:bottom w:w="100" w:type="dxa"/>
+              <w:right w:w="100" w:type="dxa"/>
+            </w:tcMar>
+            <w:hideMark/>
+          </w:tcPr>
+          <w:p>
+            <w:pPr>
+              <w:pStyle w:val="NormalWeb"/>
+              <w:spacing w:before="0" w:beforeAutospacing="0" w:after="0" w:afterAutospacing="0"/>
+            </w:pPr>
+            <w:r>
+              <w:rPr>
+                <w:rFonts w:ascii="Arial" w:hAnsi="Arial" w:cs="Arial"/>
+                <w:b/>
+                <w:bCs/>
+                <w:color w:val="000000"/>
+                <w:sz w:val="22"/>
+                <w:szCs w:val="22"/>
+              </w:rPr>
+              <w:t>Storage</w:t>
+            </w:r>
+          </w:p>
+        </w:tc>
+      </w:tr>
+      <w:tr>
+        <w:tc>
+          <w:tcPr>
+            <w:tcW w:w="0" w:type="auto"/>
+            <w:tcBorders>
+              <w:top w:val="single" w:sz="8" w:space="0" w:color="000000"/>
+              <w:left w:val="single" w:sz="8" w:space="0" w:color="000000"/>
+              <w:bottom w:val="single" w:sz="8" w:space="0" w:color="000000"/>
+              <w:right w:val="single" w:sz="8" w:space="0" w:color="000000"/>
+            </w:tcBorders>
+            <w:tcMar>
+              <w:top w:w="100" w:type="dxa"/>
+              <w:left w:w="100" w:type="dxa"/>
+              <w:bottom w:w="100" w:type="dxa"/>
+              <w:right w:w="100" w:type="dxa"/>
+            </w:tcMar>
+            <w:hideMark/>
+          </w:tcPr>
+          <w:p>
+            <w:pPr>
+              <w:pStyle w:val="NormalWeb"/>
+              <w:spacing w:before="0" w:beforeAutospacing="0" w:after="0" w:afterAutospacing="0"/>
+            </w:pPr>
+            <w:r>
+              <w:rPr>
+                <w:rFonts w:ascii="Arial" w:hAnsi="Arial" w:cs="Arial"/>
+                <w:color w:val="000000"/>
+                <w:sz w:val="22"/>
+                <w:szCs w:val="22"/>
+              </w:rPr>
+              <w:t>Integer / Unsigned Integer</w:t>
+            </w:r>
+          </w:p>
+        </w:tc>
+        <w:tc>
+          <w:tcPr>
+            <w:tcW w:w="0" w:type="auto"/>
+            <w:tcBorders>
+              <w:top w:val="single" w:sz="8" w:space="0" w:color="000000"/>
+              <w:left w:val="single" w:sz="8" w:space="0" w:color="000000"/>
+              <w:bottom w:val="single" w:sz="8" w:space="0" w:color="000000"/>
+              <w:right w:val="single" w:sz="8" w:space="0" w:color="000000"/>
+            </w:tcBorders>
+            <w:tcMar>
+              <w:top w:w="100" w:type="dxa"/>
+              <w:left w:w="100" w:type="dxa"/>
+              <w:bottom w:w="100" w:type="dxa"/>
+              <w:right w:w="100" w:type="dxa"/>
+            </w:tcMar>
+            <w:hideMark/>
+          </w:tcPr>
+          <w:p>
+            <w:pPr>
+              <w:pStyle w:val="NormalWeb"/>
+              <w:spacing w:before="0" w:beforeAutospacing="0" w:after="0" w:afterAutospacing="0"/>
+            </w:pPr>
+            <w:r>
+              <w:rPr>
+                <w:rFonts w:ascii="Arial" w:hAnsi="Arial" w:cs="Arial"/>
+                <w:color w:val="000000"/>
+                <w:sz w:val="22"/>
+                <w:szCs w:val="22"/>
+              </w:rPr>
+              <w:t>4 bytes</w:t>
+            </w:r>
+          </w:p>
+        </w:tc>
+      </w:tr>
+      <w:tr>
+        <w:tc>
+          <w:tcPr>
+            <w:tcW w:w="0" w:type="auto"/>
+            <w:tcBorders>
+              <w:top w:val="single" w:sz="8" w:space="0" w:color="000000"/>
+              <w:left w:val="single" w:sz="8" w:space="0" w:color="000000"/>
+              <w:bottom w:val="single" w:sz="8" w:space="0" w:color="000000"/>
+              <w:right w:val="single" w:sz="8" w:space="0" w:color="000000"/>
+            </w:tcBorders>
+            <w:tcMar>
+              <w:top w:w="100" w:type="dxa"/>
+              <w:left w:w="100" w:type="dxa"/>
+              <w:bottom w:w="100" w:type="dxa"/>
+              <w:right w:w="100" w:type="dxa"/>
+            </w:tcMar>
+            <w:hideMark/>
+          </w:tcPr>
+          <w:p>
+            <w:pPr>
+              <w:pStyle w:val="NormalWeb"/>
+              <w:spacing w:before="0" w:beforeAutospacing="0" w:after="0" w:afterAutospacing="0"/>
+            </w:pPr>
+            <w:r>
+              <w:rPr>
+                <w:rFonts w:ascii="Arial" w:hAnsi="Arial" w:cs="Arial"/>
+                <w:color w:val="000000"/>
+                <w:sz w:val="22"/>
+                <w:szCs w:val="22"/>
+              </w:rPr>
+              <w:t>Float</w:t>
+            </w:r>
+          </w:p>
+        </w:tc>
+        <w:tc>
+          <w:tcPr>
+            <w:tcW w:w="0" w:type="auto"/>
+            <w:tcBorders>
+              <w:top w:val="single" w:sz="8" w:space="0" w:color="000000"/>
+              <w:left w:val="single" w:sz="8" w:space="0" w:color="000000"/>
+              <w:bottom w:val="single" w:sz="8" w:space="0" w:color="000000"/>
+              <w:right w:val="single" w:sz="8" w:space="0" w:color="000000"/>
+            </w:tcBorders>
+            <w:tcMar>
+              <w:top w:w="100" w:type="dxa"/>
+              <w:left w:w="100" w:type="dxa"/>
+              <w:bottom w:w="100" w:type="dxa"/>
+              <w:right w:w="100" w:type="dxa"/>
+            </w:tcMar>
+            <w:hideMark/>
+          </w:tcPr>
+          <w:p>
+            <w:pPr>
+              <w:pStyle w:val="NormalWeb"/>
+              <w:spacing w:before="0" w:beforeAutospacing="0" w:after="0" w:afterAutospacing="0"/>
+            </w:pPr>
+            <w:r>
+              <w:rPr>
+                <w:rFonts w:ascii="Arial" w:hAnsi="Arial" w:cs="Arial"/>
+                <w:color w:val="000000"/>
+                <w:sz w:val="22"/>
+                <w:szCs w:val="22"/>
+              </w:rPr>
+              <w:t>4 bytes</w:t>
+            </w:r>
+          </w:p>
+        </w:tc>
+      </w:tr>
+    </w:tbl>
     <w:p>
       <w:pPr>
         <w:spacing w:after="160" w:line="259" w:lineRule="auto"/>
@@ -739,17 +2040,19 @@
     <w:p>
       <w:pPr>
         <w:pStyle w:val="Heading1"/>
-        <w:ind w:left="0" w:firstLine="0"/>
-      </w:pPr>
+        <w:rPr>
+          <w:vertAlign w:val="subscript"/>
+        </w:rPr>
+      </w:pPr>
+      <w:bookmarkStart w:id="4" w:name="_Toc83923822"/>
       <w:r>
         <w:lastRenderedPageBreak/>
-        <w:t>STORAGE COMPONENT</w:t>
-      </w:r>
-    </w:p>
-    <w:p>
-      <w:pPr>
-        <w:ind w:left="0" w:firstLine="0"/>
-      </w:pPr>
+        <w:t xml:space="preserve">STORAGE </w:t>
+      </w:r>
+      <w:bookmarkEnd w:id="4"/>
+      <w:r>
+        <w:t>DESIGN AND STRUCTURE</w:t>
+      </w:r>
     </w:p>
     <w:p>
       <w:pPr>
@@ -794,7 +2097,7 @@
                     <pic:cNvPicPr/>
                   </pic:nvPicPr>
                   <pic:blipFill>
-                    <a:blip r:embed="rId5"/>
+                    <a:blip r:embed="rId6"/>
                     <a:stretch>
                       <a:fillRect/>
                     </a:stretch>
@@ -820,7 +2123,1542 @@
         <w:ind w:left="0" w:firstLine="0"/>
       </w:pPr>
     </w:p>
-    <w:p/>
+    <w:p>
+      <w:pPr>
+        <w:pStyle w:val="Heading3"/>
+        <w:rPr>
+          <w:rFonts w:ascii="Times New Roman" w:hAnsi="Times New Roman" w:cs="Times New Roman"/>
+          <w:color w:val="auto"/>
+          <w:sz w:val="24"/>
+          <w:szCs w:val="24"/>
+        </w:rPr>
+      </w:pPr>
+      <w:bookmarkStart w:id="5" w:name="_Toc83923823"/>
+      <w:r>
+        <w:t>Record</w:t>
+      </w:r>
+      <w:bookmarkEnd w:id="5"/>
+    </w:p>
+    <w:tbl>
+      <w:tblPr>
+        <w:tblW w:w="9026" w:type="dxa"/>
+        <w:tblCellMar>
+          <w:top w:w="15" w:type="dxa"/>
+          <w:left w:w="15" w:type="dxa"/>
+          <w:bottom w:w="15" w:type="dxa"/>
+          <w:right w:w="15" w:type="dxa"/>
+        </w:tblCellMar>
+        <w:tblLook w:val="04A0" w:firstRow="1" w:lastRow="0" w:firstColumn="1" w:lastColumn="0" w:noHBand="0" w:noVBand="1"/>
+      </w:tblPr>
+      <w:tblGrid>
+        <w:gridCol w:w="2154"/>
+        <w:gridCol w:w="1654"/>
+        <w:gridCol w:w="5218"/>
+      </w:tblGrid>
+      <w:tr>
+        <w:tc>
+          <w:tcPr>
+            <w:tcW w:w="0" w:type="auto"/>
+            <w:tcBorders>
+              <w:top w:val="single" w:sz="8" w:space="0" w:color="000000"/>
+              <w:left w:val="single" w:sz="8" w:space="0" w:color="000000"/>
+              <w:bottom w:val="single" w:sz="8" w:space="0" w:color="000000"/>
+              <w:right w:val="single" w:sz="8" w:space="0" w:color="000000"/>
+            </w:tcBorders>
+            <w:tcMar>
+              <w:top w:w="100" w:type="dxa"/>
+              <w:left w:w="100" w:type="dxa"/>
+              <w:bottom w:w="100" w:type="dxa"/>
+              <w:right w:w="100" w:type="dxa"/>
+            </w:tcMar>
+            <w:hideMark/>
+          </w:tcPr>
+          <w:p>
+            <w:pPr>
+              <w:spacing w:after="0" w:line="240" w:lineRule="auto"/>
+              <w:ind w:left="0" w:firstLine="0"/>
+              <w:jc w:val="left"/>
+              <w:rPr>
+                <w:rFonts w:ascii="Times New Roman" w:eastAsia="Times New Roman" w:hAnsi="Times New Roman" w:cs="Times New Roman"/>
+                <w:color w:val="auto"/>
+                <w:sz w:val="24"/>
+                <w:szCs w:val="24"/>
+              </w:rPr>
+            </w:pPr>
+            <w:r>
+              <w:rPr>
+                <w:rFonts w:eastAsia="Times New Roman"/>
+                <w:szCs w:val="22"/>
+              </w:rPr>
+              <w:t>Attribute</w:t>
+            </w:r>
+          </w:p>
+        </w:tc>
+        <w:tc>
+          <w:tcPr>
+            <w:tcW w:w="0" w:type="auto"/>
+            <w:tcBorders>
+              <w:top w:val="single" w:sz="8" w:space="0" w:color="000000"/>
+              <w:left w:val="single" w:sz="8" w:space="0" w:color="000000"/>
+              <w:bottom w:val="single" w:sz="8" w:space="0" w:color="000000"/>
+              <w:right w:val="single" w:sz="8" w:space="0" w:color="000000"/>
+            </w:tcBorders>
+            <w:tcMar>
+              <w:top w:w="100" w:type="dxa"/>
+              <w:left w:w="100" w:type="dxa"/>
+              <w:bottom w:w="100" w:type="dxa"/>
+              <w:right w:w="100" w:type="dxa"/>
+            </w:tcMar>
+            <w:hideMark/>
+          </w:tcPr>
+          <w:p>
+            <w:pPr>
+              <w:spacing w:after="0" w:line="240" w:lineRule="auto"/>
+              <w:ind w:left="0" w:firstLine="0"/>
+              <w:jc w:val="left"/>
+              <w:rPr>
+                <w:rFonts w:ascii="Times New Roman" w:eastAsia="Times New Roman" w:hAnsi="Times New Roman" w:cs="Times New Roman"/>
+                <w:color w:val="auto"/>
+                <w:sz w:val="24"/>
+                <w:szCs w:val="24"/>
+              </w:rPr>
+            </w:pPr>
+            <w:r>
+              <w:rPr>
+                <w:rFonts w:eastAsia="Times New Roman"/>
+                <w:szCs w:val="22"/>
+              </w:rPr>
+              <w:t>Data Type</w:t>
+            </w:r>
+          </w:p>
+        </w:tc>
+        <w:tc>
+          <w:tcPr>
+            <w:tcW w:w="0" w:type="auto"/>
+            <w:tcBorders>
+              <w:top w:val="single" w:sz="8" w:space="0" w:color="000000"/>
+              <w:left w:val="single" w:sz="8" w:space="0" w:color="000000"/>
+              <w:bottom w:val="single" w:sz="8" w:space="0" w:color="000000"/>
+              <w:right w:val="single" w:sz="8" w:space="0" w:color="000000"/>
+            </w:tcBorders>
+            <w:tcMar>
+              <w:top w:w="100" w:type="dxa"/>
+              <w:left w:w="100" w:type="dxa"/>
+              <w:bottom w:w="100" w:type="dxa"/>
+              <w:right w:w="100" w:type="dxa"/>
+            </w:tcMar>
+            <w:hideMark/>
+          </w:tcPr>
+          <w:p>
+            <w:pPr>
+              <w:spacing w:after="0" w:line="240" w:lineRule="auto"/>
+              <w:ind w:left="0" w:firstLine="0"/>
+              <w:jc w:val="left"/>
+              <w:rPr>
+                <w:rFonts w:ascii="Times New Roman" w:eastAsia="Times New Roman" w:hAnsi="Times New Roman" w:cs="Times New Roman"/>
+                <w:color w:val="auto"/>
+                <w:sz w:val="24"/>
+                <w:szCs w:val="24"/>
+              </w:rPr>
+            </w:pPr>
+            <w:r>
+              <w:rPr>
+                <w:rFonts w:eastAsia="Times New Roman"/>
+                <w:szCs w:val="22"/>
+              </w:rPr>
+              <w:t>Information</w:t>
+            </w:r>
+          </w:p>
+        </w:tc>
+      </w:tr>
+      <w:tr>
+        <w:tc>
+          <w:tcPr>
+            <w:tcW w:w="0" w:type="auto"/>
+            <w:tcBorders>
+              <w:top w:val="single" w:sz="8" w:space="0" w:color="000000"/>
+              <w:left w:val="single" w:sz="8" w:space="0" w:color="000000"/>
+              <w:bottom w:val="single" w:sz="8" w:space="0" w:color="000000"/>
+              <w:right w:val="single" w:sz="8" w:space="0" w:color="000000"/>
+            </w:tcBorders>
+            <w:tcMar>
+              <w:top w:w="100" w:type="dxa"/>
+              <w:left w:w="100" w:type="dxa"/>
+              <w:bottom w:w="100" w:type="dxa"/>
+              <w:right w:w="100" w:type="dxa"/>
+            </w:tcMar>
+            <w:hideMark/>
+          </w:tcPr>
+          <w:p>
+            <w:pPr>
+              <w:spacing w:after="0" w:line="240" w:lineRule="auto"/>
+              <w:ind w:left="0" w:firstLine="0"/>
+              <w:jc w:val="left"/>
+              <w:rPr>
+                <w:rFonts w:ascii="Times New Roman" w:eastAsia="Times New Roman" w:hAnsi="Times New Roman" w:cs="Times New Roman"/>
+                <w:color w:val="auto"/>
+                <w:sz w:val="24"/>
+                <w:szCs w:val="24"/>
+              </w:rPr>
+            </w:pPr>
+            <w:r>
+              <w:rPr>
+                <w:rFonts w:eastAsia="Times New Roman"/>
+                <w:szCs w:val="22"/>
+              </w:rPr>
+              <w:t>id</w:t>
+            </w:r>
+          </w:p>
+        </w:tc>
+        <w:tc>
+          <w:tcPr>
+            <w:tcW w:w="0" w:type="auto"/>
+            <w:tcBorders>
+              <w:top w:val="single" w:sz="8" w:space="0" w:color="000000"/>
+              <w:left w:val="single" w:sz="8" w:space="0" w:color="000000"/>
+              <w:bottom w:val="single" w:sz="8" w:space="0" w:color="000000"/>
+              <w:right w:val="single" w:sz="8" w:space="0" w:color="000000"/>
+            </w:tcBorders>
+            <w:tcMar>
+              <w:top w:w="100" w:type="dxa"/>
+              <w:left w:w="100" w:type="dxa"/>
+              <w:bottom w:w="100" w:type="dxa"/>
+              <w:right w:w="100" w:type="dxa"/>
+            </w:tcMar>
+            <w:hideMark/>
+          </w:tcPr>
+          <w:p>
+            <w:pPr>
+              <w:spacing w:after="0" w:line="240" w:lineRule="auto"/>
+              <w:ind w:left="0" w:firstLine="0"/>
+              <w:jc w:val="left"/>
+              <w:rPr>
+                <w:rFonts w:ascii="Times New Roman" w:eastAsia="Times New Roman" w:hAnsi="Times New Roman" w:cs="Times New Roman"/>
+                <w:color w:val="auto"/>
+                <w:sz w:val="24"/>
+                <w:szCs w:val="24"/>
+              </w:rPr>
+            </w:pPr>
+            <w:r>
+              <w:rPr>
+                <w:rFonts w:eastAsia="Times New Roman"/>
+                <w:szCs w:val="22"/>
+              </w:rPr>
+              <w:t>int</w:t>
+            </w:r>
+          </w:p>
+        </w:tc>
+        <w:tc>
+          <w:tcPr>
+            <w:tcW w:w="0" w:type="auto"/>
+            <w:tcBorders>
+              <w:top w:val="single" w:sz="8" w:space="0" w:color="000000"/>
+              <w:left w:val="single" w:sz="8" w:space="0" w:color="000000"/>
+              <w:bottom w:val="single" w:sz="8" w:space="0" w:color="000000"/>
+              <w:right w:val="single" w:sz="8" w:space="0" w:color="000000"/>
+            </w:tcBorders>
+            <w:tcMar>
+              <w:top w:w="100" w:type="dxa"/>
+              <w:left w:w="100" w:type="dxa"/>
+              <w:bottom w:w="100" w:type="dxa"/>
+              <w:right w:w="100" w:type="dxa"/>
+            </w:tcMar>
+            <w:hideMark/>
+          </w:tcPr>
+          <w:p>
+            <w:pPr>
+              <w:spacing w:after="0" w:line="240" w:lineRule="auto"/>
+              <w:ind w:left="0" w:firstLine="0"/>
+              <w:jc w:val="left"/>
+              <w:rPr>
+                <w:rFonts w:ascii="Times New Roman" w:eastAsia="Times New Roman" w:hAnsi="Times New Roman" w:cs="Times New Roman"/>
+                <w:color w:val="auto"/>
+                <w:sz w:val="24"/>
+                <w:szCs w:val="24"/>
+              </w:rPr>
+            </w:pPr>
+            <w:r>
+              <w:rPr>
+                <w:rFonts w:eastAsia="Times New Roman"/>
+                <w:szCs w:val="22"/>
+              </w:rPr>
+              <w:t>tconst (only the numeric value is use)</w:t>
+            </w:r>
+          </w:p>
+        </w:tc>
+      </w:tr>
+      <w:tr>
+        <w:tc>
+          <w:tcPr>
+            <w:tcW w:w="0" w:type="auto"/>
+            <w:tcBorders>
+              <w:top w:val="single" w:sz="8" w:space="0" w:color="000000"/>
+              <w:left w:val="single" w:sz="8" w:space="0" w:color="000000"/>
+              <w:bottom w:val="single" w:sz="8" w:space="0" w:color="000000"/>
+              <w:right w:val="single" w:sz="8" w:space="0" w:color="000000"/>
+            </w:tcBorders>
+            <w:tcMar>
+              <w:top w:w="100" w:type="dxa"/>
+              <w:left w:w="100" w:type="dxa"/>
+              <w:bottom w:w="100" w:type="dxa"/>
+              <w:right w:w="100" w:type="dxa"/>
+            </w:tcMar>
+            <w:hideMark/>
+          </w:tcPr>
+          <w:p>
+            <w:pPr>
+              <w:spacing w:after="0" w:line="240" w:lineRule="auto"/>
+              <w:ind w:left="0" w:firstLine="0"/>
+              <w:jc w:val="left"/>
+              <w:rPr>
+                <w:rFonts w:ascii="Times New Roman" w:eastAsia="Times New Roman" w:hAnsi="Times New Roman" w:cs="Times New Roman"/>
+                <w:color w:val="auto"/>
+                <w:sz w:val="24"/>
+                <w:szCs w:val="24"/>
+              </w:rPr>
+            </w:pPr>
+            <w:r>
+              <w:rPr>
+                <w:rFonts w:eastAsia="Times New Roman"/>
+                <w:szCs w:val="22"/>
+              </w:rPr>
+              <w:t>avg_rating</w:t>
+            </w:r>
+          </w:p>
+        </w:tc>
+        <w:tc>
+          <w:tcPr>
+            <w:tcW w:w="0" w:type="auto"/>
+            <w:tcBorders>
+              <w:top w:val="single" w:sz="8" w:space="0" w:color="000000"/>
+              <w:left w:val="single" w:sz="8" w:space="0" w:color="000000"/>
+              <w:bottom w:val="single" w:sz="8" w:space="0" w:color="000000"/>
+              <w:right w:val="single" w:sz="8" w:space="0" w:color="000000"/>
+            </w:tcBorders>
+            <w:tcMar>
+              <w:top w:w="100" w:type="dxa"/>
+              <w:left w:w="100" w:type="dxa"/>
+              <w:bottom w:w="100" w:type="dxa"/>
+              <w:right w:w="100" w:type="dxa"/>
+            </w:tcMar>
+            <w:hideMark/>
+          </w:tcPr>
+          <w:p>
+            <w:pPr>
+              <w:spacing w:after="0" w:line="240" w:lineRule="auto"/>
+              <w:ind w:left="0" w:firstLine="0"/>
+              <w:jc w:val="left"/>
+              <w:rPr>
+                <w:rFonts w:ascii="Times New Roman" w:eastAsia="Times New Roman" w:hAnsi="Times New Roman" w:cs="Times New Roman"/>
+                <w:color w:val="auto"/>
+                <w:sz w:val="24"/>
+                <w:szCs w:val="24"/>
+              </w:rPr>
+            </w:pPr>
+            <w:r>
+              <w:rPr>
+                <w:rFonts w:eastAsia="Times New Roman"/>
+                <w:szCs w:val="22"/>
+              </w:rPr>
+              <w:t>float</w:t>
+            </w:r>
+          </w:p>
+        </w:tc>
+        <w:tc>
+          <w:tcPr>
+            <w:tcW w:w="0" w:type="auto"/>
+            <w:tcBorders>
+              <w:top w:val="single" w:sz="8" w:space="0" w:color="000000"/>
+              <w:left w:val="single" w:sz="8" w:space="0" w:color="000000"/>
+              <w:bottom w:val="single" w:sz="8" w:space="0" w:color="000000"/>
+              <w:right w:val="single" w:sz="8" w:space="0" w:color="000000"/>
+            </w:tcBorders>
+            <w:tcMar>
+              <w:top w:w="100" w:type="dxa"/>
+              <w:left w:w="100" w:type="dxa"/>
+              <w:bottom w:w="100" w:type="dxa"/>
+              <w:right w:w="100" w:type="dxa"/>
+            </w:tcMar>
+            <w:hideMark/>
+          </w:tcPr>
+          <w:p>
+            <w:pPr>
+              <w:spacing w:after="0" w:line="240" w:lineRule="auto"/>
+              <w:ind w:left="0" w:firstLine="0"/>
+              <w:jc w:val="left"/>
+              <w:rPr>
+                <w:rFonts w:ascii="Times New Roman" w:eastAsia="Times New Roman" w:hAnsi="Times New Roman" w:cs="Times New Roman"/>
+                <w:color w:val="auto"/>
+                <w:sz w:val="24"/>
+                <w:szCs w:val="24"/>
+              </w:rPr>
+            </w:pPr>
+            <w:r>
+              <w:rPr>
+                <w:rFonts w:eastAsia="Times New Roman"/>
+                <w:szCs w:val="22"/>
+              </w:rPr>
+              <w:t>Average rating</w:t>
+            </w:r>
+          </w:p>
+        </w:tc>
+      </w:tr>
+      <w:tr>
+        <w:tc>
+          <w:tcPr>
+            <w:tcW w:w="0" w:type="auto"/>
+            <w:tcBorders>
+              <w:top w:val="single" w:sz="8" w:space="0" w:color="000000"/>
+              <w:left w:val="single" w:sz="8" w:space="0" w:color="000000"/>
+              <w:bottom w:val="single" w:sz="8" w:space="0" w:color="000000"/>
+              <w:right w:val="single" w:sz="8" w:space="0" w:color="000000"/>
+            </w:tcBorders>
+            <w:tcMar>
+              <w:top w:w="100" w:type="dxa"/>
+              <w:left w:w="100" w:type="dxa"/>
+              <w:bottom w:w="100" w:type="dxa"/>
+              <w:right w:w="100" w:type="dxa"/>
+            </w:tcMar>
+            <w:hideMark/>
+          </w:tcPr>
+          <w:p>
+            <w:pPr>
+              <w:spacing w:after="0" w:line="240" w:lineRule="auto"/>
+              <w:ind w:left="0" w:firstLine="0"/>
+              <w:jc w:val="left"/>
+              <w:rPr>
+                <w:rFonts w:ascii="Times New Roman" w:eastAsia="Times New Roman" w:hAnsi="Times New Roman" w:cs="Times New Roman"/>
+                <w:color w:val="auto"/>
+                <w:sz w:val="24"/>
+                <w:szCs w:val="24"/>
+              </w:rPr>
+            </w:pPr>
+            <w:r>
+              <w:rPr>
+                <w:rFonts w:eastAsia="Times New Roman"/>
+                <w:szCs w:val="22"/>
+              </w:rPr>
+              <w:t>num_of_votes</w:t>
+            </w:r>
+          </w:p>
+        </w:tc>
+        <w:tc>
+          <w:tcPr>
+            <w:tcW w:w="0" w:type="auto"/>
+            <w:tcBorders>
+              <w:top w:val="single" w:sz="8" w:space="0" w:color="000000"/>
+              <w:left w:val="single" w:sz="8" w:space="0" w:color="000000"/>
+              <w:bottom w:val="single" w:sz="8" w:space="0" w:color="000000"/>
+              <w:right w:val="single" w:sz="8" w:space="0" w:color="000000"/>
+            </w:tcBorders>
+            <w:tcMar>
+              <w:top w:w="100" w:type="dxa"/>
+              <w:left w:w="100" w:type="dxa"/>
+              <w:bottom w:w="100" w:type="dxa"/>
+              <w:right w:w="100" w:type="dxa"/>
+            </w:tcMar>
+            <w:hideMark/>
+          </w:tcPr>
+          <w:p>
+            <w:pPr>
+              <w:spacing w:after="0" w:line="240" w:lineRule="auto"/>
+              <w:ind w:left="0" w:firstLine="0"/>
+              <w:jc w:val="left"/>
+              <w:rPr>
+                <w:rFonts w:ascii="Times New Roman" w:eastAsia="Times New Roman" w:hAnsi="Times New Roman" w:cs="Times New Roman"/>
+                <w:color w:val="auto"/>
+                <w:sz w:val="24"/>
+                <w:szCs w:val="24"/>
+              </w:rPr>
+            </w:pPr>
+            <w:r>
+              <w:rPr>
+                <w:rFonts w:eastAsia="Times New Roman"/>
+                <w:szCs w:val="22"/>
+              </w:rPr>
+              <w:t>int</w:t>
+            </w:r>
+          </w:p>
+        </w:tc>
+        <w:tc>
+          <w:tcPr>
+            <w:tcW w:w="0" w:type="auto"/>
+            <w:tcBorders>
+              <w:top w:val="single" w:sz="8" w:space="0" w:color="000000"/>
+              <w:left w:val="single" w:sz="8" w:space="0" w:color="000000"/>
+              <w:bottom w:val="single" w:sz="8" w:space="0" w:color="000000"/>
+              <w:right w:val="single" w:sz="8" w:space="0" w:color="000000"/>
+            </w:tcBorders>
+            <w:tcMar>
+              <w:top w:w="100" w:type="dxa"/>
+              <w:left w:w="100" w:type="dxa"/>
+              <w:bottom w:w="100" w:type="dxa"/>
+              <w:right w:w="100" w:type="dxa"/>
+            </w:tcMar>
+            <w:hideMark/>
+          </w:tcPr>
+          <w:p>
+            <w:pPr>
+              <w:spacing w:after="0" w:line="240" w:lineRule="auto"/>
+              <w:ind w:left="0" w:firstLine="0"/>
+              <w:jc w:val="left"/>
+              <w:rPr>
+                <w:rFonts w:ascii="Times New Roman" w:eastAsia="Times New Roman" w:hAnsi="Times New Roman" w:cs="Times New Roman"/>
+                <w:color w:val="auto"/>
+                <w:sz w:val="24"/>
+                <w:szCs w:val="24"/>
+              </w:rPr>
+            </w:pPr>
+            <w:r>
+              <w:rPr>
+                <w:rFonts w:eastAsia="Times New Roman"/>
+                <w:szCs w:val="22"/>
+              </w:rPr>
+              <w:t>Number of votes</w:t>
+            </w:r>
+          </w:p>
+        </w:tc>
+      </w:tr>
+    </w:tbl>
+    <w:p>
+      <w:pPr>
+        <w:spacing w:after="0" w:line="240" w:lineRule="auto"/>
+        <w:ind w:left="0" w:firstLine="0"/>
+        <w:jc w:val="left"/>
+        <w:rPr>
+          <w:rFonts w:ascii="Times New Roman" w:eastAsia="Times New Roman" w:hAnsi="Times New Roman" w:cs="Times New Roman"/>
+          <w:color w:val="auto"/>
+          <w:sz w:val="24"/>
+          <w:szCs w:val="24"/>
+        </w:rPr>
+      </w:pPr>
+    </w:p>
+    <w:p>
+      <w:pPr>
+        <w:spacing w:after="0" w:line="240" w:lineRule="auto"/>
+        <w:ind w:left="0" w:firstLine="0"/>
+        <w:jc w:val="left"/>
+        <w:rPr>
+          <w:rFonts w:ascii="Times New Roman" w:eastAsia="Times New Roman" w:hAnsi="Times New Roman" w:cs="Times New Roman"/>
+          <w:color w:val="auto"/>
+          <w:sz w:val="24"/>
+          <w:szCs w:val="24"/>
+        </w:rPr>
+      </w:pPr>
+      <w:r>
+        <w:rPr>
+          <w:rFonts w:eastAsia="Times New Roman"/>
+          <w:szCs w:val="22"/>
+        </w:rPr>
+        <w:t xml:space="preserve">Total size of 1 </w:t>
+      </w:r>
+      <w:r>
+        <w:rPr>
+          <w:rFonts w:eastAsia="Times New Roman"/>
+          <w:szCs w:val="22"/>
+        </w:rPr>
+        <w:t>r</w:t>
+      </w:r>
+      <w:r>
+        <w:rPr>
+          <w:rFonts w:eastAsia="Times New Roman"/>
+          <w:szCs w:val="22"/>
+        </w:rPr>
+        <w:t xml:space="preserve">ecord = 12 </w:t>
+      </w:r>
+      <w:r>
+        <w:rPr>
+          <w:rFonts w:eastAsia="Times New Roman"/>
+          <w:szCs w:val="22"/>
+        </w:rPr>
+        <w:t>b</w:t>
+      </w:r>
+      <w:r>
+        <w:rPr>
+          <w:rFonts w:eastAsia="Times New Roman"/>
+          <w:szCs w:val="22"/>
+        </w:rPr>
+        <w:t>ytes</w:t>
+      </w:r>
+      <w:r>
+        <w:rPr>
+          <w:rFonts w:eastAsia="Times New Roman"/>
+          <w:szCs w:val="22"/>
+        </w:rPr>
+        <w:t>.</w:t>
+      </w:r>
+    </w:p>
+    <w:p>
+      <w:pPr>
+        <w:spacing w:after="240" w:line="240" w:lineRule="auto"/>
+        <w:ind w:left="0" w:firstLine="0"/>
+        <w:jc w:val="left"/>
+        <w:rPr>
+          <w:rFonts w:ascii="Times New Roman" w:eastAsia="Times New Roman" w:hAnsi="Times New Roman" w:cs="Times New Roman"/>
+          <w:color w:val="auto"/>
+          <w:sz w:val="24"/>
+          <w:szCs w:val="24"/>
+        </w:rPr>
+      </w:pPr>
+    </w:p>
+    <w:p>
+      <w:pPr>
+        <w:pStyle w:val="Heading3"/>
+        <w:rPr>
+          <w:rFonts w:ascii="Times New Roman" w:hAnsi="Times New Roman" w:cs="Times New Roman"/>
+          <w:color w:val="auto"/>
+          <w:sz w:val="24"/>
+          <w:szCs w:val="24"/>
+        </w:rPr>
+      </w:pPr>
+      <w:bookmarkStart w:id="6" w:name="_Toc83923824"/>
+      <w:r>
+        <w:t>Disk Block</w:t>
+      </w:r>
+      <w:bookmarkEnd w:id="6"/>
+    </w:p>
+    <w:tbl>
+      <w:tblPr>
+        <w:tblW w:w="9026" w:type="dxa"/>
+        <w:tblCellMar>
+          <w:top w:w="15" w:type="dxa"/>
+          <w:left w:w="15" w:type="dxa"/>
+          <w:bottom w:w="15" w:type="dxa"/>
+          <w:right w:w="15" w:type="dxa"/>
+        </w:tblCellMar>
+        <w:tblLook w:val="04A0" w:firstRow="1" w:lastRow="0" w:firstColumn="1" w:lastColumn="0" w:noHBand="0" w:noVBand="1"/>
+      </w:tblPr>
+      <w:tblGrid>
+        <w:gridCol w:w="1919"/>
+        <w:gridCol w:w="2287"/>
+        <w:gridCol w:w="4820"/>
+      </w:tblGrid>
+      <w:tr>
+        <w:tc>
+          <w:tcPr>
+            <w:tcW w:w="0" w:type="auto"/>
+            <w:tcBorders>
+              <w:top w:val="single" w:sz="8" w:space="0" w:color="000000"/>
+              <w:left w:val="single" w:sz="8" w:space="0" w:color="000000"/>
+              <w:bottom w:val="single" w:sz="8" w:space="0" w:color="000000"/>
+              <w:right w:val="single" w:sz="8" w:space="0" w:color="000000"/>
+            </w:tcBorders>
+            <w:tcMar>
+              <w:top w:w="100" w:type="dxa"/>
+              <w:left w:w="100" w:type="dxa"/>
+              <w:bottom w:w="100" w:type="dxa"/>
+              <w:right w:w="100" w:type="dxa"/>
+            </w:tcMar>
+            <w:hideMark/>
+          </w:tcPr>
+          <w:p>
+            <w:pPr>
+              <w:spacing w:after="0" w:line="240" w:lineRule="auto"/>
+              <w:ind w:left="0" w:firstLine="0"/>
+              <w:jc w:val="left"/>
+              <w:rPr>
+                <w:rFonts w:ascii="Times New Roman" w:eastAsia="Times New Roman" w:hAnsi="Times New Roman" w:cs="Times New Roman"/>
+                <w:color w:val="auto"/>
+                <w:sz w:val="24"/>
+                <w:szCs w:val="24"/>
+              </w:rPr>
+            </w:pPr>
+            <w:r>
+              <w:rPr>
+                <w:rFonts w:eastAsia="Times New Roman"/>
+                <w:szCs w:val="22"/>
+              </w:rPr>
+              <w:t>Attribute</w:t>
+            </w:r>
+          </w:p>
+        </w:tc>
+        <w:tc>
+          <w:tcPr>
+            <w:tcW w:w="0" w:type="auto"/>
+            <w:tcBorders>
+              <w:top w:val="single" w:sz="8" w:space="0" w:color="000000"/>
+              <w:left w:val="single" w:sz="8" w:space="0" w:color="000000"/>
+              <w:bottom w:val="single" w:sz="8" w:space="0" w:color="000000"/>
+              <w:right w:val="single" w:sz="8" w:space="0" w:color="000000"/>
+            </w:tcBorders>
+            <w:tcMar>
+              <w:top w:w="100" w:type="dxa"/>
+              <w:left w:w="100" w:type="dxa"/>
+              <w:bottom w:w="100" w:type="dxa"/>
+              <w:right w:w="100" w:type="dxa"/>
+            </w:tcMar>
+            <w:hideMark/>
+          </w:tcPr>
+          <w:p>
+            <w:pPr>
+              <w:spacing w:after="0" w:line="240" w:lineRule="auto"/>
+              <w:ind w:left="0" w:firstLine="0"/>
+              <w:jc w:val="left"/>
+              <w:rPr>
+                <w:rFonts w:ascii="Times New Roman" w:eastAsia="Times New Roman" w:hAnsi="Times New Roman" w:cs="Times New Roman"/>
+                <w:color w:val="auto"/>
+                <w:sz w:val="24"/>
+                <w:szCs w:val="24"/>
+              </w:rPr>
+            </w:pPr>
+            <w:r>
+              <w:rPr>
+                <w:rFonts w:eastAsia="Times New Roman"/>
+                <w:szCs w:val="22"/>
+              </w:rPr>
+              <w:t>Data Type</w:t>
+            </w:r>
+          </w:p>
+        </w:tc>
+        <w:tc>
+          <w:tcPr>
+            <w:tcW w:w="0" w:type="auto"/>
+            <w:tcBorders>
+              <w:top w:val="single" w:sz="8" w:space="0" w:color="000000"/>
+              <w:left w:val="single" w:sz="8" w:space="0" w:color="000000"/>
+              <w:bottom w:val="single" w:sz="8" w:space="0" w:color="000000"/>
+              <w:right w:val="single" w:sz="8" w:space="0" w:color="000000"/>
+            </w:tcBorders>
+            <w:tcMar>
+              <w:top w:w="100" w:type="dxa"/>
+              <w:left w:w="100" w:type="dxa"/>
+              <w:bottom w:w="100" w:type="dxa"/>
+              <w:right w:w="100" w:type="dxa"/>
+            </w:tcMar>
+            <w:hideMark/>
+          </w:tcPr>
+          <w:p>
+            <w:pPr>
+              <w:spacing w:after="0" w:line="240" w:lineRule="auto"/>
+              <w:ind w:left="0" w:firstLine="0"/>
+              <w:jc w:val="left"/>
+              <w:rPr>
+                <w:rFonts w:ascii="Times New Roman" w:eastAsia="Times New Roman" w:hAnsi="Times New Roman" w:cs="Times New Roman"/>
+                <w:color w:val="auto"/>
+                <w:sz w:val="24"/>
+                <w:szCs w:val="24"/>
+              </w:rPr>
+            </w:pPr>
+            <w:r>
+              <w:rPr>
+                <w:rFonts w:eastAsia="Times New Roman"/>
+                <w:szCs w:val="22"/>
+              </w:rPr>
+              <w:t>Information</w:t>
+            </w:r>
+          </w:p>
+        </w:tc>
+      </w:tr>
+      <w:tr>
+        <w:tc>
+          <w:tcPr>
+            <w:tcW w:w="0" w:type="auto"/>
+            <w:tcBorders>
+              <w:top w:val="single" w:sz="8" w:space="0" w:color="000000"/>
+              <w:left w:val="single" w:sz="8" w:space="0" w:color="000000"/>
+              <w:bottom w:val="single" w:sz="8" w:space="0" w:color="000000"/>
+              <w:right w:val="single" w:sz="8" w:space="0" w:color="000000"/>
+            </w:tcBorders>
+            <w:tcMar>
+              <w:top w:w="100" w:type="dxa"/>
+              <w:left w:w="100" w:type="dxa"/>
+              <w:bottom w:w="100" w:type="dxa"/>
+              <w:right w:w="100" w:type="dxa"/>
+            </w:tcMar>
+            <w:hideMark/>
+          </w:tcPr>
+          <w:p>
+            <w:pPr>
+              <w:spacing w:after="0" w:line="240" w:lineRule="auto"/>
+              <w:ind w:left="0" w:firstLine="0"/>
+              <w:jc w:val="left"/>
+              <w:rPr>
+                <w:rFonts w:ascii="Times New Roman" w:eastAsia="Times New Roman" w:hAnsi="Times New Roman" w:cs="Times New Roman"/>
+                <w:color w:val="auto"/>
+                <w:sz w:val="24"/>
+                <w:szCs w:val="24"/>
+              </w:rPr>
+            </w:pPr>
+            <w:r>
+              <w:rPr>
+                <w:rFonts w:eastAsia="Times New Roman"/>
+                <w:szCs w:val="22"/>
+              </w:rPr>
+              <w:t>id</w:t>
+            </w:r>
+          </w:p>
+        </w:tc>
+        <w:tc>
+          <w:tcPr>
+            <w:tcW w:w="0" w:type="auto"/>
+            <w:tcBorders>
+              <w:top w:val="single" w:sz="8" w:space="0" w:color="000000"/>
+              <w:left w:val="single" w:sz="8" w:space="0" w:color="000000"/>
+              <w:bottom w:val="single" w:sz="8" w:space="0" w:color="000000"/>
+              <w:right w:val="single" w:sz="8" w:space="0" w:color="000000"/>
+            </w:tcBorders>
+            <w:tcMar>
+              <w:top w:w="100" w:type="dxa"/>
+              <w:left w:w="100" w:type="dxa"/>
+              <w:bottom w:w="100" w:type="dxa"/>
+              <w:right w:w="100" w:type="dxa"/>
+            </w:tcMar>
+            <w:hideMark/>
+          </w:tcPr>
+          <w:p>
+            <w:pPr>
+              <w:spacing w:after="0" w:line="240" w:lineRule="auto"/>
+              <w:ind w:left="0" w:firstLine="0"/>
+              <w:jc w:val="left"/>
+              <w:rPr>
+                <w:rFonts w:ascii="Times New Roman" w:eastAsia="Times New Roman" w:hAnsi="Times New Roman" w:cs="Times New Roman"/>
+                <w:color w:val="auto"/>
+                <w:sz w:val="24"/>
+                <w:szCs w:val="24"/>
+              </w:rPr>
+            </w:pPr>
+            <w:r>
+              <w:rPr>
+                <w:rFonts w:eastAsia="Times New Roman"/>
+                <w:szCs w:val="22"/>
+              </w:rPr>
+              <w:t>int</w:t>
+            </w:r>
+          </w:p>
+        </w:tc>
+        <w:tc>
+          <w:tcPr>
+            <w:tcW w:w="0" w:type="auto"/>
+            <w:tcBorders>
+              <w:top w:val="single" w:sz="8" w:space="0" w:color="000000"/>
+              <w:left w:val="single" w:sz="8" w:space="0" w:color="000000"/>
+              <w:bottom w:val="single" w:sz="8" w:space="0" w:color="000000"/>
+              <w:right w:val="single" w:sz="8" w:space="0" w:color="000000"/>
+            </w:tcBorders>
+            <w:tcMar>
+              <w:top w:w="100" w:type="dxa"/>
+              <w:left w:w="100" w:type="dxa"/>
+              <w:bottom w:w="100" w:type="dxa"/>
+              <w:right w:w="100" w:type="dxa"/>
+            </w:tcMar>
+            <w:hideMark/>
+          </w:tcPr>
+          <w:p>
+            <w:pPr>
+              <w:spacing w:after="0" w:line="240" w:lineRule="auto"/>
+              <w:ind w:left="0" w:firstLine="0"/>
+              <w:jc w:val="left"/>
+              <w:rPr>
+                <w:rFonts w:ascii="Times New Roman" w:eastAsia="Times New Roman" w:hAnsi="Times New Roman" w:cs="Times New Roman"/>
+                <w:color w:val="auto"/>
+                <w:sz w:val="24"/>
+                <w:szCs w:val="24"/>
+              </w:rPr>
+            </w:pPr>
+            <w:r>
+              <w:rPr>
+                <w:rFonts w:eastAsia="Times New Roman"/>
+                <w:szCs w:val="22"/>
+              </w:rPr>
+              <w:t>Header of the disk block</w:t>
+            </w:r>
+          </w:p>
+        </w:tc>
+      </w:tr>
+      <w:tr>
+        <w:tc>
+          <w:tcPr>
+            <w:tcW w:w="0" w:type="auto"/>
+            <w:tcBorders>
+              <w:top w:val="single" w:sz="8" w:space="0" w:color="000000"/>
+              <w:left w:val="single" w:sz="8" w:space="0" w:color="000000"/>
+              <w:bottom w:val="single" w:sz="8" w:space="0" w:color="000000"/>
+              <w:right w:val="single" w:sz="8" w:space="0" w:color="000000"/>
+            </w:tcBorders>
+            <w:tcMar>
+              <w:top w:w="100" w:type="dxa"/>
+              <w:left w:w="100" w:type="dxa"/>
+              <w:bottom w:w="100" w:type="dxa"/>
+              <w:right w:w="100" w:type="dxa"/>
+            </w:tcMar>
+            <w:hideMark/>
+          </w:tcPr>
+          <w:p>
+            <w:pPr>
+              <w:spacing w:after="0" w:line="240" w:lineRule="auto"/>
+              <w:ind w:left="0" w:firstLine="0"/>
+              <w:jc w:val="left"/>
+              <w:rPr>
+                <w:rFonts w:ascii="Times New Roman" w:eastAsia="Times New Roman" w:hAnsi="Times New Roman" w:cs="Times New Roman"/>
+                <w:color w:val="auto"/>
+                <w:sz w:val="24"/>
+                <w:szCs w:val="24"/>
+              </w:rPr>
+            </w:pPr>
+            <w:r>
+              <w:rPr>
+                <w:rFonts w:eastAsia="Times New Roman"/>
+                <w:szCs w:val="22"/>
+              </w:rPr>
+              <w:t>Record</w:t>
+            </w:r>
+          </w:p>
+        </w:tc>
+        <w:tc>
+          <w:tcPr>
+            <w:tcW w:w="0" w:type="auto"/>
+            <w:tcBorders>
+              <w:top w:val="single" w:sz="8" w:space="0" w:color="000000"/>
+              <w:left w:val="single" w:sz="8" w:space="0" w:color="000000"/>
+              <w:bottom w:val="single" w:sz="8" w:space="0" w:color="000000"/>
+              <w:right w:val="single" w:sz="8" w:space="0" w:color="000000"/>
+            </w:tcBorders>
+            <w:tcMar>
+              <w:top w:w="100" w:type="dxa"/>
+              <w:left w:w="100" w:type="dxa"/>
+              <w:bottom w:w="100" w:type="dxa"/>
+              <w:right w:w="100" w:type="dxa"/>
+            </w:tcMar>
+            <w:hideMark/>
+          </w:tcPr>
+          <w:p>
+            <w:pPr>
+              <w:spacing w:after="0" w:line="240" w:lineRule="auto"/>
+              <w:ind w:left="0" w:firstLine="0"/>
+              <w:jc w:val="left"/>
+              <w:rPr>
+                <w:rFonts w:ascii="Times New Roman" w:eastAsia="Times New Roman" w:hAnsi="Times New Roman" w:cs="Times New Roman"/>
+                <w:color w:val="auto"/>
+                <w:sz w:val="24"/>
+                <w:szCs w:val="24"/>
+              </w:rPr>
+            </w:pPr>
+            <w:r>
+              <w:rPr>
+                <w:rFonts w:eastAsia="Times New Roman"/>
+                <w:szCs w:val="22"/>
+              </w:rPr>
+              <w:t>Object</w:t>
+            </w:r>
+          </w:p>
+        </w:tc>
+        <w:tc>
+          <w:tcPr>
+            <w:tcW w:w="0" w:type="auto"/>
+            <w:tcBorders>
+              <w:top w:val="single" w:sz="8" w:space="0" w:color="000000"/>
+              <w:left w:val="single" w:sz="8" w:space="0" w:color="000000"/>
+              <w:bottom w:val="single" w:sz="8" w:space="0" w:color="000000"/>
+              <w:right w:val="single" w:sz="8" w:space="0" w:color="000000"/>
+            </w:tcBorders>
+            <w:tcMar>
+              <w:top w:w="100" w:type="dxa"/>
+              <w:left w:w="100" w:type="dxa"/>
+              <w:bottom w:w="100" w:type="dxa"/>
+              <w:right w:w="100" w:type="dxa"/>
+            </w:tcMar>
+            <w:hideMark/>
+          </w:tcPr>
+          <w:p>
+            <w:pPr>
+              <w:spacing w:after="0" w:line="240" w:lineRule="auto"/>
+              <w:ind w:left="0" w:firstLine="0"/>
+              <w:jc w:val="left"/>
+              <w:rPr>
+                <w:rFonts w:ascii="Times New Roman" w:eastAsia="Times New Roman" w:hAnsi="Times New Roman" w:cs="Times New Roman"/>
+                <w:color w:val="auto"/>
+                <w:sz w:val="24"/>
+                <w:szCs w:val="24"/>
+              </w:rPr>
+            </w:pPr>
+            <w:r>
+              <w:rPr>
+                <w:rFonts w:eastAsia="Times New Roman"/>
+                <w:szCs w:val="22"/>
+              </w:rPr>
+              <w:t>Records size</w:t>
+            </w:r>
+          </w:p>
+        </w:tc>
+      </w:tr>
+    </w:tbl>
+    <w:p>
+      <w:pPr>
+        <w:spacing w:after="0" w:line="240" w:lineRule="auto"/>
+        <w:ind w:left="0" w:firstLine="0"/>
+        <w:jc w:val="left"/>
+        <w:rPr>
+          <w:rFonts w:ascii="Times New Roman" w:eastAsia="Times New Roman" w:hAnsi="Times New Roman" w:cs="Times New Roman"/>
+          <w:color w:val="auto"/>
+          <w:sz w:val="24"/>
+          <w:szCs w:val="24"/>
+        </w:rPr>
+      </w:pPr>
+    </w:p>
+    <w:p>
+      <w:pPr>
+        <w:spacing w:after="0" w:line="240" w:lineRule="auto"/>
+        <w:ind w:left="0" w:firstLine="0"/>
+        <w:jc w:val="left"/>
+        <w:rPr>
+          <w:rFonts w:eastAsia="Times New Roman"/>
+          <w:szCs w:val="22"/>
+        </w:rPr>
+      </w:pPr>
+      <w:r>
+        <w:rPr>
+          <w:rFonts w:eastAsia="Times New Roman"/>
+          <w:szCs w:val="22"/>
+        </w:rPr>
+        <w:t>To get number of records store</w:t>
+      </w:r>
+      <w:r>
+        <w:rPr>
+          <w:rFonts w:eastAsia="Times New Roman"/>
+          <w:szCs w:val="22"/>
+        </w:rPr>
+        <w:t>d</w:t>
+      </w:r>
+      <w:r>
+        <w:rPr>
+          <w:rFonts w:eastAsia="Times New Roman"/>
+          <w:szCs w:val="22"/>
+        </w:rPr>
+        <w:t xml:space="preserve"> in a disk block, we use the following calculation:</w:t>
+      </w:r>
+    </w:p>
+    <w:p>
+      <w:pPr>
+        <w:spacing w:after="0" w:line="240" w:lineRule="auto"/>
+        <w:ind w:left="0" w:firstLine="0"/>
+        <w:jc w:val="left"/>
+        <w:rPr>
+          <w:rFonts w:ascii="Times New Roman" w:eastAsia="Times New Roman" w:hAnsi="Times New Roman" w:cs="Times New Roman"/>
+          <w:color w:val="auto"/>
+          <w:sz w:val="24"/>
+          <w:szCs w:val="24"/>
+        </w:rPr>
+      </w:pPr>
+    </w:p>
+    <w:p>
+      <w:pPr>
+        <w:spacing w:after="0" w:line="240" w:lineRule="auto"/>
+        <w:ind w:left="0" w:firstLine="0"/>
+        <w:jc w:val="left"/>
+        <w:rPr>
+          <w:rFonts w:ascii="Times New Roman" w:eastAsia="Times New Roman" w:hAnsi="Times New Roman" w:cs="Times New Roman"/>
+          <w:b/>
+          <w:bCs/>
+          <w:color w:val="auto"/>
+          <w:sz w:val="24"/>
+          <w:szCs w:val="24"/>
+        </w:rPr>
+      </w:pPr>
+      <w:r>
+        <w:rPr>
+          <w:rFonts w:eastAsia="Times New Roman"/>
+          <w:b/>
+          <w:bCs/>
+          <w:szCs w:val="22"/>
+        </w:rPr>
+        <w:t>For b</w:t>
+      </w:r>
+      <w:r>
+        <w:rPr>
+          <w:rFonts w:eastAsia="Times New Roman"/>
+          <w:b/>
+          <w:bCs/>
+          <w:szCs w:val="22"/>
+        </w:rPr>
+        <w:t>lock size = 100 bytes</w:t>
+      </w:r>
+      <w:r>
+        <w:rPr>
+          <w:rFonts w:eastAsia="Times New Roman"/>
+          <w:b/>
+          <w:bCs/>
+          <w:szCs w:val="22"/>
+        </w:rPr>
+        <w:t>:</w:t>
+      </w:r>
+    </w:p>
+    <w:p>
+      <w:pPr>
+        <w:spacing w:after="0" w:line="240" w:lineRule="auto"/>
+        <w:ind w:left="0" w:firstLine="0"/>
+        <w:jc w:val="left"/>
+        <w:rPr>
+          <w:rFonts w:ascii="Times New Roman" w:eastAsia="Times New Roman" w:hAnsi="Times New Roman" w:cs="Times New Roman"/>
+          <w:color w:val="auto"/>
+          <w:sz w:val="24"/>
+          <w:szCs w:val="24"/>
+        </w:rPr>
+      </w:pPr>
+      <w:r>
+        <w:rPr>
+          <w:rFonts w:eastAsia="Times New Roman"/>
+          <w:szCs w:val="22"/>
+        </w:rPr>
+        <w:t>N</w:t>
+      </w:r>
+      <w:r>
+        <w:rPr>
+          <w:rFonts w:eastAsia="Times New Roman"/>
+          <w:szCs w:val="22"/>
+        </w:rPr>
+        <w:t>umber of records per block</w:t>
+      </w:r>
+      <w:r>
+        <w:rPr>
+          <w:rFonts w:eastAsia="Times New Roman"/>
+          <w:szCs w:val="22"/>
+        </w:rPr>
+        <w:t xml:space="preserve"> </w:t>
+      </w:r>
+      <w:r>
+        <w:rPr>
+          <w:rFonts w:eastAsia="Times New Roman"/>
+          <w:szCs w:val="22"/>
+        </w:rPr>
+        <w:t xml:space="preserve">= </w:t>
+      </w:r>
+      <w:r>
+        <w:rPr>
+          <w:rFonts w:eastAsia="Times New Roman"/>
+          <w:szCs w:val="22"/>
+        </w:rPr>
+        <w:t xml:space="preserve">(Block size - size of Integer) / Record size = </w:t>
+      </w:r>
+      <w:r>
+        <w:rPr>
+          <w:rFonts w:eastAsia="Times New Roman"/>
+          <w:b/>
+          <w:bCs/>
+          <w:szCs w:val="22"/>
+        </w:rPr>
+        <w:t>8</w:t>
+      </w:r>
+      <w:r>
+        <w:rPr>
+          <w:rFonts w:eastAsia="Times New Roman"/>
+          <w:szCs w:val="22"/>
+        </w:rPr>
+        <w:t xml:space="preserve"> </w:t>
+      </w:r>
+    </w:p>
+    <w:p>
+      <w:pPr>
+        <w:spacing w:after="0" w:line="240" w:lineRule="auto"/>
+        <w:ind w:left="0" w:firstLine="0"/>
+        <w:jc w:val="left"/>
+        <w:rPr>
+          <w:rFonts w:ascii="Times New Roman" w:eastAsia="Times New Roman" w:hAnsi="Times New Roman" w:cs="Times New Roman"/>
+          <w:color w:val="auto"/>
+          <w:sz w:val="24"/>
+          <w:szCs w:val="24"/>
+        </w:rPr>
+      </w:pPr>
+    </w:p>
+    <w:p>
+      <w:pPr>
+        <w:spacing w:after="0" w:line="240" w:lineRule="auto"/>
+        <w:ind w:left="0" w:firstLine="0"/>
+        <w:jc w:val="left"/>
+        <w:rPr>
+          <w:rFonts w:ascii="Times New Roman" w:eastAsia="Times New Roman" w:hAnsi="Times New Roman" w:cs="Times New Roman"/>
+          <w:b/>
+          <w:bCs/>
+          <w:color w:val="auto"/>
+          <w:sz w:val="24"/>
+          <w:szCs w:val="24"/>
+        </w:rPr>
+      </w:pPr>
+      <w:r>
+        <w:rPr>
+          <w:rFonts w:eastAsia="Times New Roman"/>
+          <w:b/>
+          <w:bCs/>
+          <w:szCs w:val="22"/>
+        </w:rPr>
+        <w:t>For block size = 100 bytes:</w:t>
+      </w:r>
+    </w:p>
+    <w:p>
+      <w:pPr>
+        <w:spacing w:after="0" w:line="240" w:lineRule="auto"/>
+        <w:ind w:left="0" w:firstLine="0"/>
+        <w:jc w:val="left"/>
+        <w:rPr>
+          <w:rFonts w:eastAsia="Times New Roman"/>
+          <w:b/>
+          <w:bCs/>
+          <w:szCs w:val="22"/>
+        </w:rPr>
+      </w:pPr>
+      <w:r>
+        <w:rPr>
+          <w:rFonts w:eastAsia="Times New Roman"/>
+          <w:szCs w:val="22"/>
+        </w:rPr>
+        <w:t>N</w:t>
+      </w:r>
+      <w:r>
+        <w:rPr>
+          <w:rFonts w:eastAsia="Times New Roman"/>
+          <w:szCs w:val="22"/>
+        </w:rPr>
+        <w:t xml:space="preserve">umber of records per block </w:t>
+      </w:r>
+      <w:r>
+        <w:rPr>
+          <w:rFonts w:eastAsia="Times New Roman"/>
+          <w:szCs w:val="22"/>
+        </w:rPr>
+        <w:t>=</w:t>
+      </w:r>
+      <w:r>
+        <w:rPr>
+          <w:rFonts w:eastAsia="Times New Roman"/>
+          <w:szCs w:val="22"/>
+        </w:rPr>
+        <w:t xml:space="preserve"> </w:t>
+      </w:r>
+      <w:r>
+        <w:rPr>
+          <w:rFonts w:eastAsia="Times New Roman"/>
+          <w:szCs w:val="22"/>
+        </w:rPr>
+        <w:t xml:space="preserve">(Block size - size of Integer) / Record size = </w:t>
+      </w:r>
+      <w:r>
+        <w:rPr>
+          <w:rFonts w:eastAsia="Times New Roman"/>
+          <w:b/>
+          <w:bCs/>
+          <w:szCs w:val="22"/>
+        </w:rPr>
+        <w:t>41</w:t>
+      </w:r>
+    </w:p>
+    <w:p>
+      <w:pPr>
+        <w:spacing w:after="160" w:line="259" w:lineRule="auto"/>
+        <w:ind w:left="0" w:firstLine="0"/>
+        <w:jc w:val="left"/>
+        <w:rPr>
+          <w:rFonts w:eastAsia="Times New Roman"/>
+          <w:b/>
+          <w:bCs/>
+          <w:szCs w:val="22"/>
+        </w:rPr>
+      </w:pPr>
+      <w:r>
+        <w:rPr>
+          <w:rFonts w:eastAsia="Times New Roman"/>
+          <w:b/>
+          <w:bCs/>
+          <w:szCs w:val="22"/>
+        </w:rPr>
+        <w:br w:type="page"/>
+      </w:r>
+    </w:p>
+    <w:p>
+      <w:pPr>
+        <w:pStyle w:val="Heading1"/>
+      </w:pPr>
+      <w:r>
+        <w:lastRenderedPageBreak/>
+        <w:t>B+ TREE DESIGN AND IMPLEMENTATION</w:t>
+      </w:r>
+    </w:p>
+    <w:p>
+      <w:pPr>
+        <w:spacing w:before="240"/>
+      </w:pPr>
+      <w:r>
+        <w:t>class BplusTree (</w:t>
+      </w:r>
+      <w:r>
+        <w:t>insertIntoBucket</w:t>
+      </w:r>
+      <w:r>
+        <w:t xml:space="preserve">, </w:t>
+      </w:r>
+      <w:r>
+        <w:t>insertIntoLeaf</w:t>
+      </w:r>
+      <w:r>
+        <w:t xml:space="preserve">, </w:t>
+      </w:r>
+      <w:r>
+        <w:t>searchForLeafNodeWithKey</w:t>
+      </w:r>
+      <w:r>
+        <w:t xml:space="preserve">, </w:t>
+      </w:r>
+      <w:r>
+        <w:t>insertChildNode</w:t>
+      </w:r>
+      <w:r>
+        <w:t xml:space="preserve">, </w:t>
+      </w:r>
+      <w:r>
+        <w:t>splitFullLeafNodeForInsert</w:t>
+      </w:r>
+      <w:r>
+        <w:t xml:space="preserve">, </w:t>
+      </w:r>
+      <w:r>
+        <w:t>insertIntoFullNonleafNode</w:t>
+      </w:r>
+      <w:r>
+        <w:t xml:space="preserve">, </w:t>
+      </w:r>
+      <w:r>
+        <w:t>insertParentUpdate</w:t>
+      </w:r>
+      <w:r>
+        <w:t xml:space="preserve">, </w:t>
+      </w:r>
+      <w:r>
+        <w:t>addRecord</w:t>
+      </w:r>
+      <w:r>
+        <w:t xml:space="preserve">, </w:t>
+      </w:r>
+      <w:r>
+        <w:t>getBucket</w:t>
+      </w:r>
+      <w:r>
+        <w:t xml:space="preserve">, </w:t>
+      </w:r>
+      <w:r>
+        <w:t>getParentNode</w:t>
+      </w:r>
+      <w:r>
+        <w:t xml:space="preserve">, </w:t>
+      </w:r>
+      <w:r>
+        <w:t>displayTree</w:t>
+      </w:r>
+      <w:r>
+        <w:t>)</w:t>
+      </w:r>
+    </w:p>
+    <w:p>
+      <w:pPr>
+        <w:spacing w:after="0" w:line="240" w:lineRule="auto"/>
+        <w:ind w:left="0" w:firstLine="0"/>
+        <w:jc w:val="left"/>
+        <w:rPr>
+          <w:rFonts w:ascii="Times New Roman" w:eastAsia="Times New Roman" w:hAnsi="Times New Roman" w:cs="Times New Roman"/>
+          <w:color w:val="auto"/>
+          <w:sz w:val="24"/>
+          <w:szCs w:val="24"/>
+        </w:rPr>
+      </w:pPr>
+    </w:p>
+    <w:p>
+      <w:pPr>
+        <w:spacing w:after="160" w:line="259" w:lineRule="auto"/>
+        <w:ind w:left="0" w:firstLine="0"/>
+        <w:jc w:val="left"/>
+        <w:rPr>
+          <w:rFonts w:eastAsia="Times New Roman"/>
+          <w:szCs w:val="22"/>
+        </w:rPr>
+      </w:pPr>
+      <w:r>
+        <w:rPr>
+          <w:rFonts w:eastAsia="Times New Roman"/>
+          <w:szCs w:val="22"/>
+        </w:rPr>
+        <w:br w:type="page"/>
+      </w:r>
+    </w:p>
+    <w:p>
+      <w:pPr>
+        <w:pStyle w:val="Heading1"/>
+      </w:pPr>
+      <w:bookmarkStart w:id="7" w:name="_Toc83923825"/>
+      <w:r>
+        <w:lastRenderedPageBreak/>
+        <w:t>EXPERIMENTS</w:t>
+      </w:r>
+      <w:bookmarkEnd w:id="7"/>
+    </w:p>
+    <w:p>
+      <w:pPr>
+        <w:spacing w:after="0" w:line="240" w:lineRule="auto"/>
+        <w:ind w:left="0" w:firstLine="0"/>
+        <w:jc w:val="left"/>
+        <w:rPr>
+          <w:rFonts w:eastAsia="Times New Roman"/>
+          <w:szCs w:val="22"/>
+        </w:rPr>
+      </w:pPr>
+    </w:p>
+    <w:p>
+      <w:pPr>
+        <w:pStyle w:val="Heading2"/>
+      </w:pPr>
+      <w:bookmarkStart w:id="8" w:name="_Toc83923826"/>
+      <w:r>
+        <w:t>Experiment 1</w:t>
+      </w:r>
+      <w:bookmarkEnd w:id="8"/>
+    </w:p>
+    <w:p>
+      <w:pPr>
+        <w:spacing w:after="0" w:line="240" w:lineRule="auto"/>
+        <w:ind w:left="0" w:firstLine="0"/>
+        <w:jc w:val="left"/>
+        <w:rPr>
+          <w:rFonts w:ascii="Times New Roman" w:eastAsia="Times New Roman" w:hAnsi="Times New Roman" w:cs="Times New Roman"/>
+          <w:color w:val="auto"/>
+          <w:sz w:val="24"/>
+          <w:szCs w:val="24"/>
+        </w:rPr>
+      </w:pPr>
+    </w:p>
+    <w:p>
+      <w:pPr>
+        <w:spacing w:after="0" w:line="240" w:lineRule="auto"/>
+        <w:ind w:left="0" w:firstLine="0"/>
+        <w:jc w:val="left"/>
+        <w:rPr>
+          <w:rFonts w:ascii="Times New Roman" w:eastAsia="Times New Roman" w:hAnsi="Times New Roman" w:cs="Times New Roman"/>
+          <w:color w:val="auto"/>
+          <w:sz w:val="24"/>
+          <w:szCs w:val="24"/>
+        </w:rPr>
+      </w:pPr>
+      <w:r>
+        <w:rPr>
+          <w:rFonts w:eastAsia="Times New Roman"/>
+          <w:szCs w:val="22"/>
+        </w:rPr>
+        <w:t>Block size = 100 bytes</w:t>
+      </w:r>
+    </w:p>
+    <w:p>
+      <w:pPr>
+        <w:spacing w:after="0" w:line="240" w:lineRule="auto"/>
+        <w:ind w:left="0" w:firstLine="0"/>
+        <w:jc w:val="left"/>
+        <w:rPr>
+          <w:rFonts w:ascii="Times New Roman" w:eastAsia="Times New Roman" w:hAnsi="Times New Roman" w:cs="Times New Roman"/>
+          <w:color w:val="auto"/>
+          <w:sz w:val="24"/>
+          <w:szCs w:val="24"/>
+        </w:rPr>
+      </w:pPr>
+      <w:r>
+        <w:rPr>
+          <w:rFonts w:eastAsia="Times New Roman"/>
+          <w:szCs w:val="22"/>
+        </w:rPr>
+        <w:t>Number of blocks utilized: 133790</w:t>
+      </w:r>
+    </w:p>
+    <w:p>
+      <w:pPr>
+        <w:spacing w:after="0" w:line="240" w:lineRule="auto"/>
+        <w:ind w:left="0" w:firstLine="0"/>
+        <w:jc w:val="left"/>
+        <w:rPr>
+          <w:rFonts w:ascii="Times New Roman" w:eastAsia="Times New Roman" w:hAnsi="Times New Roman" w:cs="Times New Roman"/>
+          <w:color w:val="auto"/>
+          <w:sz w:val="24"/>
+          <w:szCs w:val="24"/>
+        </w:rPr>
+      </w:pPr>
+      <w:r>
+        <w:rPr>
+          <w:rFonts w:eastAsia="Times New Roman"/>
+          <w:szCs w:val="22"/>
+        </w:rPr>
+        <w:t>Size of database: 12.7592MB</w:t>
+      </w:r>
+    </w:p>
+    <w:p>
+      <w:pPr>
+        <w:spacing w:after="0" w:line="240" w:lineRule="auto"/>
+        <w:ind w:left="0" w:firstLine="0"/>
+        <w:jc w:val="left"/>
+        <w:rPr>
+          <w:rFonts w:ascii="Times New Roman" w:eastAsia="Times New Roman" w:hAnsi="Times New Roman" w:cs="Times New Roman"/>
+          <w:color w:val="auto"/>
+          <w:sz w:val="24"/>
+          <w:szCs w:val="24"/>
+        </w:rPr>
+      </w:pPr>
+    </w:p>
+    <w:p>
+      <w:pPr>
+        <w:spacing w:after="0" w:line="240" w:lineRule="auto"/>
+        <w:ind w:left="0" w:firstLine="0"/>
+        <w:jc w:val="left"/>
+        <w:rPr>
+          <w:rFonts w:ascii="Times New Roman" w:eastAsia="Times New Roman" w:hAnsi="Times New Roman" w:cs="Times New Roman"/>
+          <w:color w:val="auto"/>
+          <w:sz w:val="24"/>
+          <w:szCs w:val="24"/>
+        </w:rPr>
+      </w:pPr>
+      <w:r>
+        <w:rPr>
+          <w:rFonts w:eastAsia="Times New Roman"/>
+          <w:szCs w:val="22"/>
+        </w:rPr>
+        <w:t>Block size = 500 bytes</w:t>
+      </w:r>
+    </w:p>
+    <w:p>
+      <w:pPr>
+        <w:spacing w:after="0" w:line="240" w:lineRule="auto"/>
+        <w:ind w:left="0" w:firstLine="0"/>
+        <w:jc w:val="left"/>
+        <w:rPr>
+          <w:rFonts w:ascii="Times New Roman" w:eastAsia="Times New Roman" w:hAnsi="Times New Roman" w:cs="Times New Roman"/>
+          <w:color w:val="auto"/>
+          <w:sz w:val="24"/>
+          <w:szCs w:val="24"/>
+        </w:rPr>
+      </w:pPr>
+      <w:r>
+        <w:rPr>
+          <w:rFonts w:eastAsia="Times New Roman"/>
+          <w:szCs w:val="22"/>
+        </w:rPr>
+        <w:t>Number of blocks utilized: 26106</w:t>
+      </w:r>
+    </w:p>
+    <w:p>
+      <w:pPr>
+        <w:spacing w:after="0" w:line="240" w:lineRule="auto"/>
+        <w:ind w:left="0" w:firstLine="0"/>
+        <w:jc w:val="left"/>
+        <w:rPr>
+          <w:rFonts w:ascii="Times New Roman" w:eastAsia="Times New Roman" w:hAnsi="Times New Roman" w:cs="Times New Roman"/>
+          <w:color w:val="auto"/>
+          <w:sz w:val="24"/>
+          <w:szCs w:val="24"/>
+        </w:rPr>
+      </w:pPr>
+      <w:r>
+        <w:rPr>
+          <w:rFonts w:eastAsia="Times New Roman"/>
+          <w:szCs w:val="22"/>
+        </w:rPr>
+        <w:t>Size of database: 12.4483MB</w:t>
+      </w:r>
+    </w:p>
+    <w:p>
+      <w:pPr>
+        <w:ind w:left="0" w:firstLine="0"/>
+      </w:pPr>
+    </w:p>
     <w:sectPr>
       <w:pgSz w:w="11906" w:h="16838"/>
       <w:pgMar w:top="1440" w:right="1440" w:bottom="1440" w:left="1440" w:header="708" w:footer="708" w:gutter="0"/>
@@ -829,6 +3667,163 @@
     </w:sectPr>
   </w:body>
 </w:document>
+</file>
+
+<file path=word/numbering.xml><?xml version="1.0" encoding="utf-8"?>
+<w:numbering xmlns:wpc="http://schemas.microsoft.com/office/word/2010/wordprocessingCanvas" xmlns:cx="http://schemas.microsoft.com/office/drawing/2014/chartex" xmlns:cx1="http://schemas.microsoft.com/office/drawing/2015/9/8/chartex" xmlns:cx2="http://schemas.microsoft.com/office/drawing/2015/10/21/chartex" xmlns:cx3="http://schemas.microsoft.com/office/drawing/2016/5/9/chartex" xmlns:cx4="http://schemas.microsoft.com/office/drawing/2016/5/10/chartex" xmlns:cx5="http://schemas.microsoft.com/office/drawing/2016/5/11/chartex" xmlns:cx6="http://schemas.microsoft.com/office/drawing/2016/5/12/chartex" xmlns:cx7="http://schemas.microsoft.com/office/drawing/2016/5/13/chartex" xmlns:cx8="http://schemas.microsoft.com/office/drawing/2016/5/14/chartex" xmlns:mc="http://schemas.openxmlformats.org/markup-compatibility/2006" xmlns:aink="http://schemas.microsoft.com/office/drawing/2016/ink" xmlns:am3d="http://schemas.microsoft.com/office/drawing/2017/model3d" xmlns:o="urn:schemas-microsoft-com:office:office" xmlns:r="http://schemas.openxmlformats.org/officeDocument/2006/relationships" xmlns:m="http://schemas.openxmlformats.org/officeDocument/2006/math" xmlns:v="urn:schemas-microsoft-com:vml" xmlns:wp14="http://schemas.microsoft.com/office/word/2010/wordprocessingDrawing" xmlns:wp="http://schemas.openxmlformats.org/drawingml/2006/wordprocessingDrawing" xmlns:w10="urn:schemas-microsoft-com:office:word" xmlns:w="http://schemas.openxmlformats.org/wordprocessingml/2006/main" xmlns:w14="http://schemas.microsoft.com/office/word/2010/wordml" xmlns:w15="http://schemas.microsoft.com/office/word/2012/wordml" xmlns:w16cex="http://schemas.microsoft.com/office/word/2018/wordml/cex" xmlns:w16cid="http://schemas.microsoft.com/office/word/2016/wordml/cid" xmlns:w16="http://schemas.microsoft.com/office/word/2018/wordml" xmlns:w16sdtdh="http://schemas.microsoft.com/office/word/2020/wordml/sdtdatahash" xmlns:w16se="http://schemas.microsoft.com/office/word/2015/wordml/symex" xmlns:wpg="http://schemas.microsoft.com/office/word/2010/wordprocessingGroup" xmlns:wpi="http://schemas.microsoft.com/office/word/2010/wordprocessingInk" xmlns:wne="http://schemas.microsoft.com/office/word/2006/wordml" xmlns:wps="http://schemas.microsoft.com/office/word/2010/wordprocessingShape" mc:Ignorable="w14 w15 w16se w16cid w16 w16cex w16sdtdh wp14">
+  <w:abstractNum w:abstractNumId="0" w15:restartNumberingAfterBreak="0">
+    <w:nsid w:val="29E57F0F"/>
+    <w:multiLevelType w:val="multilevel"/>
+    <w:tmpl w:val="65B6848A"/>
+    <w:lvl w:ilvl="0">
+      <w:start w:val="1"/>
+      <w:numFmt w:val="bullet"/>
+      <w:lvlText w:val=""/>
+      <w:lvlJc w:val="left"/>
+      <w:pPr>
+        <w:tabs>
+          <w:tab w:val="num" w:pos="720"/>
+        </w:tabs>
+        <w:ind w:left="720" w:hanging="360"/>
+      </w:pPr>
+      <w:rPr>
+        <w:rFonts w:ascii="Symbol" w:hAnsi="Symbol" w:hint="default"/>
+        <w:sz w:val="20"/>
+      </w:rPr>
+    </w:lvl>
+    <w:lvl w:ilvl="1" w:tentative="1">
+      <w:start w:val="1"/>
+      <w:numFmt w:val="bullet"/>
+      <w:lvlText w:val="o"/>
+      <w:lvlJc w:val="left"/>
+      <w:pPr>
+        <w:tabs>
+          <w:tab w:val="num" w:pos="1440"/>
+        </w:tabs>
+        <w:ind w:left="1440" w:hanging="360"/>
+      </w:pPr>
+      <w:rPr>
+        <w:rFonts w:ascii="Courier New" w:hAnsi="Courier New" w:hint="default"/>
+        <w:sz w:val="20"/>
+      </w:rPr>
+    </w:lvl>
+    <w:lvl w:ilvl="2" w:tentative="1">
+      <w:start w:val="1"/>
+      <w:numFmt w:val="bullet"/>
+      <w:lvlText w:val=""/>
+      <w:lvlJc w:val="left"/>
+      <w:pPr>
+        <w:tabs>
+          <w:tab w:val="num" w:pos="2160"/>
+        </w:tabs>
+        <w:ind w:left="2160" w:hanging="360"/>
+      </w:pPr>
+      <w:rPr>
+        <w:rFonts w:ascii="Wingdings" w:hAnsi="Wingdings" w:hint="default"/>
+        <w:sz w:val="20"/>
+      </w:rPr>
+    </w:lvl>
+    <w:lvl w:ilvl="3" w:tentative="1">
+      <w:start w:val="1"/>
+      <w:numFmt w:val="bullet"/>
+      <w:lvlText w:val=""/>
+      <w:lvlJc w:val="left"/>
+      <w:pPr>
+        <w:tabs>
+          <w:tab w:val="num" w:pos="2880"/>
+        </w:tabs>
+        <w:ind w:left="2880" w:hanging="360"/>
+      </w:pPr>
+      <w:rPr>
+        <w:rFonts w:ascii="Wingdings" w:hAnsi="Wingdings" w:hint="default"/>
+        <w:sz w:val="20"/>
+      </w:rPr>
+    </w:lvl>
+    <w:lvl w:ilvl="4" w:tentative="1">
+      <w:start w:val="1"/>
+      <w:numFmt w:val="bullet"/>
+      <w:lvlText w:val=""/>
+      <w:lvlJc w:val="left"/>
+      <w:pPr>
+        <w:tabs>
+          <w:tab w:val="num" w:pos="3600"/>
+        </w:tabs>
+        <w:ind w:left="3600" w:hanging="360"/>
+      </w:pPr>
+      <w:rPr>
+        <w:rFonts w:ascii="Wingdings" w:hAnsi="Wingdings" w:hint="default"/>
+        <w:sz w:val="20"/>
+      </w:rPr>
+    </w:lvl>
+    <w:lvl w:ilvl="5" w:tentative="1">
+      <w:start w:val="1"/>
+      <w:numFmt w:val="bullet"/>
+      <w:lvlText w:val=""/>
+      <w:lvlJc w:val="left"/>
+      <w:pPr>
+        <w:tabs>
+          <w:tab w:val="num" w:pos="4320"/>
+        </w:tabs>
+        <w:ind w:left="4320" w:hanging="360"/>
+      </w:pPr>
+      <w:rPr>
+        <w:rFonts w:ascii="Wingdings" w:hAnsi="Wingdings" w:hint="default"/>
+        <w:sz w:val="20"/>
+      </w:rPr>
+    </w:lvl>
+    <w:lvl w:ilvl="6" w:tentative="1">
+      <w:start w:val="1"/>
+      <w:numFmt w:val="bullet"/>
+      <w:lvlText w:val=""/>
+      <w:lvlJc w:val="left"/>
+      <w:pPr>
+        <w:tabs>
+          <w:tab w:val="num" w:pos="5040"/>
+        </w:tabs>
+        <w:ind w:left="5040" w:hanging="360"/>
+      </w:pPr>
+      <w:rPr>
+        <w:rFonts w:ascii="Wingdings" w:hAnsi="Wingdings" w:hint="default"/>
+        <w:sz w:val="20"/>
+      </w:rPr>
+    </w:lvl>
+    <w:lvl w:ilvl="7" w:tentative="1">
+      <w:start w:val="1"/>
+      <w:numFmt w:val="bullet"/>
+      <w:lvlText w:val=""/>
+      <w:lvlJc w:val="left"/>
+      <w:pPr>
+        <w:tabs>
+          <w:tab w:val="num" w:pos="5760"/>
+        </w:tabs>
+        <w:ind w:left="5760" w:hanging="360"/>
+      </w:pPr>
+      <w:rPr>
+        <w:rFonts w:ascii="Wingdings" w:hAnsi="Wingdings" w:hint="default"/>
+        <w:sz w:val="20"/>
+      </w:rPr>
+    </w:lvl>
+    <w:lvl w:ilvl="8" w:tentative="1">
+      <w:start w:val="1"/>
+      <w:numFmt w:val="bullet"/>
+      <w:lvlText w:val=""/>
+      <w:lvlJc w:val="left"/>
+      <w:pPr>
+        <w:tabs>
+          <w:tab w:val="num" w:pos="6480"/>
+        </w:tabs>
+        <w:ind w:left="6480" w:hanging="360"/>
+      </w:pPr>
+      <w:rPr>
+        <w:rFonts w:ascii="Wingdings" w:hAnsi="Wingdings" w:hint="default"/>
+        <w:sz w:val="20"/>
+      </w:rPr>
+    </w:lvl>
+  </w:abstractNum>
+  <w:num w:numId="1">
+    <w:abstractNumId w:val="0"/>
+  </w:num>
+</w:numbering>
 </file>
 
 <file path=word/styles.xml><?xml version="1.0" encoding="utf-8"?>
@@ -1229,10 +4224,10 @@
   <w:style w:type="paragraph" w:default="1" w:styleId="Normal">
     <w:name w:val="Normal"/>
     <w:qFormat/>
-    <w:rsid w:val="004E4F96"/>
+    <w:rsid w:val="00CD34A5"/>
     <w:pPr>
       <w:spacing w:after="32" w:line="270" w:lineRule="auto"/>
-      <w:ind w:left="370" w:hanging="10"/>
+      <w:ind w:left="10" w:hanging="10"/>
       <w:jc w:val="both"/>
     </w:pPr>
     <w:rPr>
@@ -1249,15 +4244,16 @@
     <w:link w:val="Heading1Char"/>
     <w:uiPriority w:val="9"/>
     <w:qFormat/>
-    <w:rsid w:val="004E4F96"/>
+    <w:rsid w:val="00995A2C"/>
     <w:pPr>
       <w:keepNext/>
       <w:keepLines/>
       <w:spacing w:before="240" w:after="240"/>
+      <w:ind w:left="0" w:firstLine="0"/>
       <w:outlineLvl w:val="0"/>
     </w:pPr>
     <w:rPr>
-      <w:rFonts w:eastAsiaTheme="majorEastAsia"/>
+      <w:rFonts w:eastAsia="Times New Roman"/>
       <w:b/>
       <w:bCs/>
       <w:color w:val="auto"/>
@@ -1273,8 +4269,9 @@
     <w:uiPriority w:val="9"/>
     <w:unhideWhenUsed/>
     <w:qFormat/>
-    <w:rsid w:val="004E4F96"/>
+    <w:rsid w:val="00995A2C"/>
     <w:pPr>
+      <w:ind w:left="0"/>
       <w:outlineLvl w:val="1"/>
     </w:pPr>
     <w:rPr>
@@ -1285,10 +4282,31 @@
       <w:szCs w:val="26"/>
     </w:rPr>
   </w:style>
+  <w:style w:type="paragraph" w:styleId="Heading3">
+    <w:name w:val="heading 3"/>
+    <w:basedOn w:val="Normal"/>
+    <w:next w:val="Normal"/>
+    <w:link w:val="Heading3Char"/>
+    <w:uiPriority w:val="9"/>
+    <w:unhideWhenUsed/>
+    <w:qFormat/>
+    <w:rsid w:val="00081251"/>
+    <w:pPr>
+      <w:spacing w:after="240" w:line="240" w:lineRule="auto"/>
+      <w:ind w:left="0" w:firstLine="0"/>
+      <w:jc w:val="left"/>
+      <w:outlineLvl w:val="2"/>
+    </w:pPr>
+    <w:rPr>
+      <w:rFonts w:eastAsia="Times New Roman"/>
+      <w:b/>
+      <w:bCs/>
+      <w:szCs w:val="22"/>
+    </w:rPr>
+  </w:style>
   <w:style w:type="character" w:default="1" w:styleId="DefaultParagraphFont">
     <w:name w:val="Default Paragraph Font"/>
     <w:uiPriority w:val="1"/>
-    <w:semiHidden/>
     <w:unhideWhenUsed/>
   </w:style>
   <w:style w:type="table" w:default="1" w:styleId="TableNormal">
@@ -1317,9 +4335,9 @@
     <w:basedOn w:val="DefaultParagraphFont"/>
     <w:link w:val="Heading1"/>
     <w:uiPriority w:val="9"/>
-    <w:rsid w:val="004E4F96"/>
+    <w:rsid w:val="00995A2C"/>
     <w:rPr>
-      <w:rFonts w:ascii="Arial" w:eastAsiaTheme="majorEastAsia" w:hAnsi="Arial" w:cs="Arial"/>
+      <w:rFonts w:ascii="Arial" w:eastAsia="Times New Roman" w:hAnsi="Arial" w:cs="Arial"/>
       <w:b/>
       <w:bCs/>
       <w:sz w:val="32"/>
@@ -1332,7 +4350,7 @@
     <w:basedOn w:val="DefaultParagraphFont"/>
     <w:link w:val="Heading2"/>
     <w:uiPriority w:val="9"/>
-    <w:rsid w:val="004E4F96"/>
+    <w:rsid w:val="00995A2C"/>
     <w:rPr>
       <w:rFonts w:ascii="Arial" w:eastAsia="Arial" w:hAnsi="Arial" w:cs="Arial"/>
       <w:b/>
@@ -1352,7 +4370,6 @@
     <w:rsid w:val="004E4F96"/>
     <w:pPr>
       <w:spacing w:line="259" w:lineRule="auto"/>
-      <w:ind w:left="0" w:firstLine="0"/>
       <w:jc w:val="left"/>
       <w:outlineLvl w:val="9"/>
     </w:pPr>
@@ -1410,6 +4427,55 @@
     <w:rPr>
       <w:color w:val="0563C1" w:themeColor="hyperlink"/>
       <w:u w:val="single"/>
+    </w:rPr>
+  </w:style>
+  <w:style w:type="paragraph" w:styleId="NormalWeb">
+    <w:name w:val="Normal (Web)"/>
+    <w:basedOn w:val="Normal"/>
+    <w:uiPriority w:val="99"/>
+    <w:semiHidden/>
+    <w:unhideWhenUsed/>
+    <w:rsid w:val="00995A2C"/>
+    <w:pPr>
+      <w:spacing w:before="100" w:beforeAutospacing="1" w:after="100" w:afterAutospacing="1" w:line="240" w:lineRule="auto"/>
+      <w:ind w:left="0" w:firstLine="0"/>
+      <w:jc w:val="left"/>
+    </w:pPr>
+    <w:rPr>
+      <w:rFonts w:ascii="Times New Roman" w:eastAsia="Times New Roman" w:hAnsi="Times New Roman" w:cs="Times New Roman"/>
+      <w:color w:val="auto"/>
+      <w:sz w:val="24"/>
+      <w:szCs w:val="24"/>
+    </w:rPr>
+  </w:style>
+  <w:style w:type="character" w:customStyle="1" w:styleId="Heading3Char">
+    <w:name w:val="Heading 3 Char"/>
+    <w:basedOn w:val="DefaultParagraphFont"/>
+    <w:link w:val="Heading3"/>
+    <w:uiPriority w:val="9"/>
+    <w:rsid w:val="00081251"/>
+    <w:rPr>
+      <w:rFonts w:ascii="Arial" w:eastAsia="Times New Roman" w:hAnsi="Arial" w:cs="Arial"/>
+      <w:b/>
+      <w:bCs/>
+      <w:color w:val="000000"/>
+      <w:lang w:eastAsia="en-SG" w:bidi="hi-IN"/>
+    </w:rPr>
+  </w:style>
+  <w:style w:type="paragraph" w:styleId="TOC3">
+    <w:name w:val="toc 3"/>
+    <w:basedOn w:val="Normal"/>
+    <w:next w:val="Normal"/>
+    <w:autoRedefine/>
+    <w:uiPriority w:val="39"/>
+    <w:unhideWhenUsed/>
+    <w:rsid w:val="0019456B"/>
+    <w:pPr>
+      <w:spacing w:after="100"/>
+      <w:ind w:left="440"/>
+    </w:pPr>
+    <w:rPr>
+      <w:rFonts w:cs="Mangal"/>
     </w:rPr>
   </w:style>
 </w:styles>

</xml_diff>

<commit_message>
PDF done until Experiments.
</commit_message>
<xml_diff>
--- a/CZ4031_p1/Group 20 - CECZ4031 Project 1 Submission.docx
+++ b/CZ4031_p1/Group 20 - CECZ4031 Project 1 Submission.docx
@@ -320,6 +320,15 @@
     </w:p>
     <w:sdt>
       <w:sdtPr>
+        <w:rPr>
+          <w:rFonts w:eastAsia="Arial"/>
+          <w:b w:val="0"/>
+          <w:bCs w:val="0"/>
+          <w:color w:val="000000"/>
+          <w:sz w:val="22"/>
+          <w:szCs w:val="20"/>
+          <w:lang w:val="en-SG" w:eastAsia="en-SG" w:bidi="hi-IN"/>
+        </w:rPr>
         <w:id w:val="906031474"/>
         <w:docPartObj>
           <w:docPartGallery w:val="Table of Contents"/>
@@ -328,12 +337,7 @@
       </w:sdtPr>
       <w:sdtEndPr>
         <w:rPr>
-          <w:rFonts w:eastAsia="Arial"/>
           <w:noProof/>
-          <w:color w:val="000000"/>
-          <w:sz w:val="22"/>
-          <w:szCs w:val="20"/>
-          <w:lang w:val="en-SG" w:eastAsia="en-SG" w:bidi="hi-IN"/>
         </w:rPr>
       </w:sdtEndPr>
       <w:sdtContent>
@@ -1182,25 +1186,80 @@
         <w:spacing w:before="240"/>
       </w:pPr>
       <w:r>
-        <w:t>struct Record, struct Disk_Block, class Node, class Bucket</w:t>
-      </w:r>
-    </w:p>
-    <w:p>
-      <w:pPr>
-        <w:spacing w:before="240"/>
-      </w:pPr>
-      <w:r>
-        <w:t>getTotalRecordCount</w:t>
-      </w:r>
-      <w:r>
-        <w:t xml:space="preserve">, </w:t>
-      </w:r>
-      <w:r>
-        <w:t>retrieveData</w:t>
-      </w:r>
-      <w:r>
-        <w:t xml:space="preserve">, </w:t>
-      </w:r>
+        <w:t>We have organised our program into the following structures and classes:</w:t>
+      </w:r>
+    </w:p>
+    <w:p>
+      <w:pPr>
+        <w:pStyle w:val="ListParagraph"/>
+        <w:numPr>
+          <w:ilvl w:val="0"/>
+          <w:numId w:val="2"/>
+        </w:numPr>
+      </w:pPr>
+      <w:r>
+        <w:rPr>
+          <w:rFonts w:ascii="Consolas" w:hAnsi="Consolas"/>
+        </w:rPr>
+        <w:t>struct Record</w:t>
+      </w:r>
+      <w:r>
+        <w:t>, containing record attributes and methods and a function toString for printing record values.</w:t>
+      </w:r>
+    </w:p>
+    <w:p>
+      <w:pPr>
+        <w:pStyle w:val="ListParagraph"/>
+        <w:numPr>
+          <w:ilvl w:val="0"/>
+          <w:numId w:val="2"/>
+        </w:numPr>
+      </w:pPr>
+      <w:r>
+        <w:rPr>
+          <w:rFonts w:ascii="Consolas" w:hAnsi="Consolas"/>
+        </w:rPr>
+        <w:t>struct Disk_Block</w:t>
+      </w:r>
+      <w:r>
+        <w:t xml:space="preserve"> and </w:t>
+      </w:r>
+      <w:r>
+        <w:rPr>
+          <w:rFonts w:ascii="Consolas" w:hAnsi="Consolas"/>
+        </w:rPr>
+        <w:t>struct Bucket</w:t>
+      </w:r>
+      <w:r>
+        <w:t>, containing (de)initialisation methods.</w:t>
+      </w:r>
+    </w:p>
+    <w:p>
+      <w:pPr>
+        <w:pStyle w:val="ListParagraph"/>
+        <w:numPr>
+          <w:ilvl w:val="0"/>
+          <w:numId w:val="2"/>
+        </w:numPr>
+      </w:pPr>
+      <w:r>
+        <w:rPr>
+          <w:rFonts w:ascii="Consolas" w:hAnsi="Consolas"/>
+        </w:rPr>
+        <w:t>class BPlusTree</w:t>
+      </w:r>
+      <w:r>
+        <w:t>, which contains all the methods related to the B+ tree as explained in the B+ Tree Implementation section.</w:t>
+      </w:r>
+    </w:p>
+    <w:p>
+      <w:pPr>
+        <w:pStyle w:val="ListParagraph"/>
+        <w:numPr>
+          <w:ilvl w:val="0"/>
+          <w:numId w:val="2"/>
+        </w:numPr>
+      </w:pPr>
     </w:p>
     <w:p>
       <w:pPr>
@@ -1226,7 +1285,16 @@
         </w:rPr>
       </w:pPr>
       <w:r>
-        <w:t>The dataset (data.tsv) used for this project contains IMDb IDs, ratings and votes for movies. The following are the attributes in the dataset:</w:t>
+        <w:t>The dataset (</w:t>
+      </w:r>
+      <w:r>
+        <w:rPr>
+          <w:rFonts w:ascii="Consolas" w:hAnsi="Consolas"/>
+        </w:rPr>
+        <w:t>data.tsv</w:t>
+      </w:r>
+      <w:r>
+        <w:t>) used for this project contains IMDb IDs, ratings and votes for movies. The following are the attributes in the dataset:</w:t>
       </w:r>
     </w:p>
     <w:p>
@@ -1290,7 +1358,7 @@
           <w:ilvl w:val="0"/>
           <w:numId w:val="1"/>
         </w:numPr>
-        <w:spacing w:before="0" w:beforeAutospacing="0" w:after="0" w:afterAutospacing="0"/>
+        <w:spacing w:before="0" w:beforeAutospacing="0" w:after="240" w:afterAutospacing="0"/>
         <w:jc w:val="both"/>
         <w:textAlignment w:val="baseline"/>
         <w:rPr>
@@ -1309,16 +1377,6 @@
         </w:rPr>
         <w:t>numVotes: number of votes the title has received</w:t>
       </w:r>
-    </w:p>
-    <w:p>
-      <w:pPr>
-        <w:rPr>
-          <w:rFonts w:ascii="Times New Roman" w:hAnsi="Times New Roman" w:cs="Times New Roman"/>
-          <w:color w:val="auto"/>
-          <w:sz w:val="24"/>
-          <w:szCs w:val="24"/>
-        </w:rPr>
-      </w:pPr>
     </w:p>
     <w:p>
       <w:pPr>
@@ -2080,43 +2138,6 @@
       <w:pPr>
         <w:ind w:left="0" w:firstLine="0"/>
       </w:pPr>
-      <w:r>
-        <w:drawing>
-          <wp:inline distT="0" distB="0" distL="0" distR="0" wp14:anchorId="2D6EA04B" wp14:editId="08082435">
-            <wp:extent cx="5731510" cy="1330325"/>
-            <wp:effectExtent l="0" t="0" r="2540" b="3175"/>
-            <wp:docPr id="1" name="Picture 1" descr="Text&#10;&#10;Description automatically generated"/>
-            <wp:cNvGraphicFramePr>
-              <a:graphicFrameLocks xmlns:a="http://schemas.openxmlformats.org/drawingml/2006/main" noChangeAspect="1"/>
-            </wp:cNvGraphicFramePr>
-            <a:graphic xmlns:a="http://schemas.openxmlformats.org/drawingml/2006/main">
-              <a:graphicData uri="http://schemas.openxmlformats.org/drawingml/2006/picture">
-                <pic:pic xmlns:pic="http://schemas.openxmlformats.org/drawingml/2006/picture">
-                  <pic:nvPicPr>
-                    <pic:cNvPr id="1" name="Picture 1" descr="Text&#10;&#10;Description automatically generated"/>
-                    <pic:cNvPicPr/>
-                  </pic:nvPicPr>
-                  <pic:blipFill>
-                    <a:blip r:embed="rId6"/>
-                    <a:stretch>
-                      <a:fillRect/>
-                    </a:stretch>
-                  </pic:blipFill>
-                  <pic:spPr>
-                    <a:xfrm>
-                      <a:off x="0" y="0"/>
-                      <a:ext cx="5731510" cy="1330325"/>
-                    </a:xfrm>
-                    <a:prstGeom prst="rect">
-                      <a:avLst/>
-                    </a:prstGeom>
-                  </pic:spPr>
-                </pic:pic>
-              </a:graphicData>
-            </a:graphic>
-          </wp:inline>
-        </w:drawing>
-      </w:r>
     </w:p>
     <w:p>
       <w:pPr>
@@ -3161,25 +3182,7 @@
           <w:bCs/>
           <w:szCs w:val="22"/>
         </w:rPr>
-        <w:t>For b</w:t>
-      </w:r>
-      <w:r>
-        <w:rPr>
-          <w:rFonts w:eastAsia="Times New Roman"/>
-          <w:b/>
-          <w:bCs/>
-          <w:szCs w:val="22"/>
-        </w:rPr>
-        <w:t>lock size = 100 bytes</w:t>
-      </w:r>
-      <w:r>
-        <w:rPr>
-          <w:rFonts w:eastAsia="Times New Roman"/>
-          <w:b/>
-          <w:bCs/>
-          <w:szCs w:val="22"/>
-        </w:rPr>
-        <w:t>:</w:t>
+        <w:t>For block size = 100 bytes:</w:t>
       </w:r>
     </w:p>
     <w:p>
@@ -3206,14 +3209,7 @@
           <w:rFonts w:eastAsia="Times New Roman"/>
           <w:szCs w:val="22"/>
         </w:rPr>
-        <w:t>umber of records per block</w:t>
-      </w:r>
-      <w:r>
-        <w:rPr>
-          <w:rFonts w:eastAsia="Times New Roman"/>
-          <w:szCs w:val="22"/>
-        </w:rPr>
-        <w:t xml:space="preserve"> </w:t>
+        <w:t xml:space="preserve">umber of records per block </w:t>
       </w:r>
       <w:r>
         <w:rPr>
@@ -3314,14 +3310,7 @@
           <w:rFonts w:eastAsia="Times New Roman"/>
           <w:szCs w:val="22"/>
         </w:rPr>
-        <w:t>=</w:t>
-      </w:r>
-      <w:r>
-        <w:rPr>
-          <w:rFonts w:eastAsia="Times New Roman"/>
-          <w:szCs w:val="22"/>
-        </w:rPr>
-        <w:t xml:space="preserve"> </w:t>
+        <w:t xml:space="preserve">= </w:t>
       </w:r>
       <w:r>
         <w:rPr>
@@ -3374,6 +3363,7 @@
     <w:p>
       <w:pPr>
         <w:spacing w:before="240"/>
+        <w:jc w:val="left"/>
       </w:pPr>
       <w:r>
         <w:t>class BplusTree (</w:t>
@@ -3397,6 +3387,24 @@
         <w:t xml:space="preserve">, </w:t>
       </w:r>
       <w:r>
+        <w:t>searchAndPrintLeafNode</w:t>
+      </w:r>
+      <w:r>
+        <w:t xml:space="preserve">, </w:t>
+      </w:r>
+      <w:r>
+        <w:t>searchForLeftLeafSiblingOfKey</w:t>
+      </w:r>
+      <w:r>
+        <w:t xml:space="preserve">, </w:t>
+      </w:r>
+      <w:r>
+        <w:t>searchAndPrintExperimentFour</w:t>
+      </w:r>
+      <w:r>
+        <w:t xml:space="preserve">, </w:t>
+      </w:r>
+      <w:r>
         <w:t>insertChildNode</w:t>
       </w:r>
       <w:r>
@@ -3430,20 +3438,103 @@
         <w:t>getBucket</w:t>
       </w:r>
       <w:r>
+        <w:t>,</w:t>
+      </w:r>
+      <w:r>
+        <w:t xml:space="preserve"> </w:t>
+      </w:r>
+      <w:r>
+        <w:t>changeKeyParentUpdate</w:t>
+      </w:r>
+      <w:r>
         <w:t xml:space="preserve">, </w:t>
       </w:r>
       <w:r>
+        <w:t>getKeyPositionInNode</w:t>
+      </w:r>
+      <w:r>
+        <w:t xml:space="preserve">, </w:t>
+      </w:r>
+      <w:r>
+        <w:t>getNodePositionInParent</w:t>
+      </w:r>
+      <w:r>
+        <w:t xml:space="preserve">, </w:t>
+      </w:r>
+      <w:r>
+        <w:t>getLeafSiblings</w:t>
+      </w:r>
+      <w:r>
+        <w:t xml:space="preserve">, </w:t>
+      </w:r>
+      <w:r>
+        <w:t>deleteParentUpdate</w:t>
+      </w:r>
+      <w:r>
+        <w:t xml:space="preserve">, </w:t>
+      </w:r>
+      <w:r>
+        <w:t>deleteFullBucket</w:t>
+      </w:r>
+      <w:r>
+        <w:t xml:space="preserve">, </w:t>
+      </w:r>
+      <w:r>
+        <w:t>deleteRecord</w:t>
+      </w:r>
+      <w:r>
+        <w:t>,</w:t>
+      </w:r>
+      <w:r>
+        <w:t xml:space="preserve"> </w:t>
+      </w:r>
+      <w:r>
         <w:t>getParentNode</w:t>
       </w:r>
       <w:r>
+        <w:t>,</w:t>
+      </w:r>
+      <w:r>
+        <w:t xml:space="preserve"> </w:t>
+      </w:r>
+      <w:r>
+        <w:t>getLeafParent</w:t>
+      </w:r>
+      <w:r>
+        <w:t>,</w:t>
+      </w:r>
+      <w:r>
+        <w:t xml:space="preserve"> </w:t>
+      </w:r>
+      <w:r>
+        <w:t>displayTree</w:t>
+      </w:r>
+      <w:r>
+        <w:t>)</w:t>
+      </w:r>
+    </w:p>
+    <w:p>
+      <w:pPr>
+        <w:spacing w:before="240"/>
+        <w:jc w:val="left"/>
+      </w:pPr>
+      <w:r>
+        <w:t>getTotalRecordCount</w:t>
+      </w:r>
+      <w:r>
         <w:t xml:space="preserve">, </w:t>
       </w:r>
       <w:r>
-        <w:t>displayTree</w:t>
-      </w:r>
-      <w:r>
-        <w:t>)</w:t>
-      </w:r>
+        <w:t>retrieveData</w:t>
+      </w:r>
+      <w:r>
+        <w:t xml:space="preserve">, </w:t>
+      </w:r>
+    </w:p>
+    <w:p>
+      <w:pPr>
+        <w:spacing w:before="240"/>
+      </w:pPr>
     </w:p>
     <w:p>
       <w:pPr>
@@ -3672,6 +3763,119 @@
 <file path=word/numbering.xml><?xml version="1.0" encoding="utf-8"?>
 <w:numbering xmlns:wpc="http://schemas.microsoft.com/office/word/2010/wordprocessingCanvas" xmlns:cx="http://schemas.microsoft.com/office/drawing/2014/chartex" xmlns:cx1="http://schemas.microsoft.com/office/drawing/2015/9/8/chartex" xmlns:cx2="http://schemas.microsoft.com/office/drawing/2015/10/21/chartex" xmlns:cx3="http://schemas.microsoft.com/office/drawing/2016/5/9/chartex" xmlns:cx4="http://schemas.microsoft.com/office/drawing/2016/5/10/chartex" xmlns:cx5="http://schemas.microsoft.com/office/drawing/2016/5/11/chartex" xmlns:cx6="http://schemas.microsoft.com/office/drawing/2016/5/12/chartex" xmlns:cx7="http://schemas.microsoft.com/office/drawing/2016/5/13/chartex" xmlns:cx8="http://schemas.microsoft.com/office/drawing/2016/5/14/chartex" xmlns:mc="http://schemas.openxmlformats.org/markup-compatibility/2006" xmlns:aink="http://schemas.microsoft.com/office/drawing/2016/ink" xmlns:am3d="http://schemas.microsoft.com/office/drawing/2017/model3d" xmlns:o="urn:schemas-microsoft-com:office:office" xmlns:r="http://schemas.openxmlformats.org/officeDocument/2006/relationships" xmlns:m="http://schemas.openxmlformats.org/officeDocument/2006/math" xmlns:v="urn:schemas-microsoft-com:vml" xmlns:wp14="http://schemas.microsoft.com/office/word/2010/wordprocessingDrawing" xmlns:wp="http://schemas.openxmlformats.org/drawingml/2006/wordprocessingDrawing" xmlns:w10="urn:schemas-microsoft-com:office:word" xmlns:w="http://schemas.openxmlformats.org/wordprocessingml/2006/main" xmlns:w14="http://schemas.microsoft.com/office/word/2010/wordml" xmlns:w15="http://schemas.microsoft.com/office/word/2012/wordml" xmlns:w16cex="http://schemas.microsoft.com/office/word/2018/wordml/cex" xmlns:w16cid="http://schemas.microsoft.com/office/word/2016/wordml/cid" xmlns:w16="http://schemas.microsoft.com/office/word/2018/wordml" xmlns:w16sdtdh="http://schemas.microsoft.com/office/word/2020/wordml/sdtdatahash" xmlns:w16se="http://schemas.microsoft.com/office/word/2015/wordml/symex" xmlns:wpg="http://schemas.microsoft.com/office/word/2010/wordprocessingGroup" xmlns:wpi="http://schemas.microsoft.com/office/word/2010/wordprocessingInk" xmlns:wne="http://schemas.microsoft.com/office/word/2006/wordml" xmlns:wps="http://schemas.microsoft.com/office/word/2010/wordprocessingShape" mc:Ignorable="w14 w15 w16se w16cid w16 w16cex w16sdtdh wp14">
   <w:abstractNum w:abstractNumId="0" w15:restartNumberingAfterBreak="0">
+    <w:nsid w:val="0FCD6797"/>
+    <w:multiLevelType w:val="hybridMultilevel"/>
+    <w:tmpl w:val="9AD42332"/>
+    <w:lvl w:ilvl="0" w:tplc="48090001">
+      <w:start w:val="1"/>
+      <w:numFmt w:val="bullet"/>
+      <w:lvlText w:val=""/>
+      <w:lvlJc w:val="left"/>
+      <w:pPr>
+        <w:ind w:left="720" w:hanging="360"/>
+      </w:pPr>
+      <w:rPr>
+        <w:rFonts w:ascii="Symbol" w:hAnsi="Symbol" w:hint="default"/>
+      </w:rPr>
+    </w:lvl>
+    <w:lvl w:ilvl="1" w:tplc="48090003" w:tentative="1">
+      <w:start w:val="1"/>
+      <w:numFmt w:val="bullet"/>
+      <w:lvlText w:val="o"/>
+      <w:lvlJc w:val="left"/>
+      <w:pPr>
+        <w:ind w:left="1440" w:hanging="360"/>
+      </w:pPr>
+      <w:rPr>
+        <w:rFonts w:ascii="Courier New" w:hAnsi="Courier New" w:cs="Courier New" w:hint="default"/>
+      </w:rPr>
+    </w:lvl>
+    <w:lvl w:ilvl="2" w:tplc="48090005" w:tentative="1">
+      <w:start w:val="1"/>
+      <w:numFmt w:val="bullet"/>
+      <w:lvlText w:val=""/>
+      <w:lvlJc w:val="left"/>
+      <w:pPr>
+        <w:ind w:left="2160" w:hanging="360"/>
+      </w:pPr>
+      <w:rPr>
+        <w:rFonts w:ascii="Wingdings" w:hAnsi="Wingdings" w:hint="default"/>
+      </w:rPr>
+    </w:lvl>
+    <w:lvl w:ilvl="3" w:tplc="48090001" w:tentative="1">
+      <w:start w:val="1"/>
+      <w:numFmt w:val="bullet"/>
+      <w:lvlText w:val=""/>
+      <w:lvlJc w:val="left"/>
+      <w:pPr>
+        <w:ind w:left="2880" w:hanging="360"/>
+      </w:pPr>
+      <w:rPr>
+        <w:rFonts w:ascii="Symbol" w:hAnsi="Symbol" w:hint="default"/>
+      </w:rPr>
+    </w:lvl>
+    <w:lvl w:ilvl="4" w:tplc="48090003" w:tentative="1">
+      <w:start w:val="1"/>
+      <w:numFmt w:val="bullet"/>
+      <w:lvlText w:val="o"/>
+      <w:lvlJc w:val="left"/>
+      <w:pPr>
+        <w:ind w:left="3600" w:hanging="360"/>
+      </w:pPr>
+      <w:rPr>
+        <w:rFonts w:ascii="Courier New" w:hAnsi="Courier New" w:cs="Courier New" w:hint="default"/>
+      </w:rPr>
+    </w:lvl>
+    <w:lvl w:ilvl="5" w:tplc="48090005" w:tentative="1">
+      <w:start w:val="1"/>
+      <w:numFmt w:val="bullet"/>
+      <w:lvlText w:val=""/>
+      <w:lvlJc w:val="left"/>
+      <w:pPr>
+        <w:ind w:left="4320" w:hanging="360"/>
+      </w:pPr>
+      <w:rPr>
+        <w:rFonts w:ascii="Wingdings" w:hAnsi="Wingdings" w:hint="default"/>
+      </w:rPr>
+    </w:lvl>
+    <w:lvl w:ilvl="6" w:tplc="48090001" w:tentative="1">
+      <w:start w:val="1"/>
+      <w:numFmt w:val="bullet"/>
+      <w:lvlText w:val=""/>
+      <w:lvlJc w:val="left"/>
+      <w:pPr>
+        <w:ind w:left="5040" w:hanging="360"/>
+      </w:pPr>
+      <w:rPr>
+        <w:rFonts w:ascii="Symbol" w:hAnsi="Symbol" w:hint="default"/>
+      </w:rPr>
+    </w:lvl>
+    <w:lvl w:ilvl="7" w:tplc="48090003" w:tentative="1">
+      <w:start w:val="1"/>
+      <w:numFmt w:val="bullet"/>
+      <w:lvlText w:val="o"/>
+      <w:lvlJc w:val="left"/>
+      <w:pPr>
+        <w:ind w:left="5760" w:hanging="360"/>
+      </w:pPr>
+      <w:rPr>
+        <w:rFonts w:ascii="Courier New" w:hAnsi="Courier New" w:cs="Courier New" w:hint="default"/>
+      </w:rPr>
+    </w:lvl>
+    <w:lvl w:ilvl="8" w:tplc="48090005" w:tentative="1">
+      <w:start w:val="1"/>
+      <w:numFmt w:val="bullet"/>
+      <w:lvlText w:val=""/>
+      <w:lvlJc w:val="left"/>
+      <w:pPr>
+        <w:ind w:left="6480" w:hanging="360"/>
+      </w:pPr>
+      <w:rPr>
+        <w:rFonts w:ascii="Wingdings" w:hAnsi="Wingdings" w:hint="default"/>
+      </w:rPr>
+    </w:lvl>
+  </w:abstractNum>
+  <w:abstractNum w:abstractNumId="1" w15:restartNumberingAfterBreak="0">
     <w:nsid w:val="29E57F0F"/>
     <w:multiLevelType w:val="multilevel"/>
     <w:tmpl w:val="65B6848A"/>
@@ -3821,6 +4025,9 @@
     </w:lvl>
   </w:abstractNum>
   <w:num w:numId="1">
+    <w:abstractNumId w:val="1"/>
+  </w:num>
+  <w:num w:numId="2">
     <w:abstractNumId w:val="0"/>
   </w:num>
 </w:numbering>
@@ -4433,7 +4640,6 @@
     <w:name w:val="Normal (Web)"/>
     <w:basedOn w:val="Normal"/>
     <w:uiPriority w:val="99"/>
-    <w:semiHidden/>
     <w:unhideWhenUsed/>
     <w:rsid w:val="00995A2C"/>
     <w:pPr>
@@ -4473,6 +4679,20 @@
     <w:pPr>
       <w:spacing w:after="100"/>
       <w:ind w:left="440"/>
+    </w:pPr>
+    <w:rPr>
+      <w:rFonts w:cs="Mangal"/>
+    </w:rPr>
+  </w:style>
+  <w:style w:type="paragraph" w:styleId="ListParagraph">
+    <w:name w:val="List Paragraph"/>
+    <w:basedOn w:val="Normal"/>
+    <w:uiPriority w:val="34"/>
+    <w:qFormat/>
+    <w:rsid w:val="00D741EF"/>
+    <w:pPr>
+      <w:ind w:left="720"/>
+      <w:contextualSpacing/>
     </w:pPr>
     <w:rPr>
       <w:rFonts w:cs="Mangal"/>

</xml_diff>